<commit_message>
Test Paul + maj journal de travail
</commit_message>
<xml_diff>
--- a/Testprotokoll_Sprint4.docx
+++ b/Testprotokoll_Sprint4.docx
@@ -478,13 +478,8 @@
               <w:t xml:space="preserve">Tim Allemann, Hans Morsch, </w:t>
             </w:r>
             <w:r>
-              <w:t xml:space="preserve">Paul </w:t>
-            </w:r>
-            <w:proofErr w:type="spellStart"/>
-            <w:r>
-              <w:t>Gillet</w:t>
-            </w:r>
-            <w:proofErr w:type="spellEnd"/>
+              <w:t>Paul Gillet</w:t>
+            </w:r>
           </w:p>
         </w:tc>
       </w:tr>
@@ -532,7 +527,7 @@
         </w:rPr>
       </w:pPr>
       <w:bookmarkStart w:id="0" w:name="_Toc2680356"/>
-      <w:bookmarkStart w:id="1" w:name="_Toc41834492"/>
+      <w:bookmarkStart w:id="1" w:name="_Toc41908742"/>
       <w:r>
         <w:rPr>
           <w:lang w:val="fr-CH"/>
@@ -1125,7 +1120,7 @@
         </w:rPr>
       </w:pPr>
       <w:bookmarkStart w:id="4" w:name="_Toc2680357"/>
-      <w:bookmarkStart w:id="5" w:name="_Toc41834493"/>
+      <w:bookmarkStart w:id="5" w:name="_Toc41908743"/>
       <w:r>
         <w:rPr>
           <w:lang w:val="fr-CH"/>
@@ -1156,11 +1151,11 @@
           <w:lang w:val="fr-CH"/>
         </w:rPr>
       </w:pPr>
-      <w:bookmarkStart w:id="6" w:name="_Toc41834494"/>
-      <w:bookmarkStart w:id="7" w:name="_Toc448237589"/>
-      <w:bookmarkStart w:id="8" w:name="_Toc527983433"/>
-      <w:bookmarkStart w:id="9" w:name="_Toc530490774"/>
-      <w:bookmarkStart w:id="10" w:name="_Toc493855174"/>
+      <w:bookmarkStart w:id="6" w:name="_Toc448237589"/>
+      <w:bookmarkStart w:id="7" w:name="_Toc527983433"/>
+      <w:bookmarkStart w:id="8" w:name="_Toc530490774"/>
+      <w:bookmarkStart w:id="9" w:name="_Toc493855174"/>
+      <w:bookmarkStart w:id="10" w:name="_Toc41908744"/>
       <w:r>
         <w:rPr>
           <w:lang w:val="fr-CH"/>
@@ -1168,7 +1163,7 @@
         <w:lastRenderedPageBreak/>
         <w:t>Aperçu des cas de test / Déroulement des tests</w:t>
       </w:r>
-      <w:bookmarkEnd w:id="6"/>
+      <w:bookmarkEnd w:id="10"/>
     </w:p>
     <w:p>
       <w:pPr>
@@ -1734,16 +1729,8 @@
               <w:rPr>
                 <w:lang w:val="fr-CH"/>
               </w:rPr>
-              <w:t xml:space="preserve">Tim Allemann, Hans </w:t>
-            </w:r>
-            <w:proofErr w:type="spellStart"/>
-            <w:r>
-              <w:rPr>
-                <w:lang w:val="fr-CH"/>
-              </w:rPr>
-              <w:t>Morsch</w:t>
-            </w:r>
-            <w:proofErr w:type="spellEnd"/>
+              <w:t>Tim Allemann, Hans Morsch</w:t>
+            </w:r>
           </w:p>
         </w:tc>
         <w:tc>
@@ -2011,6 +1998,12 @@
                 <w:lang w:val="fr-CH"/>
               </w:rPr>
             </w:pPr>
+            <w:r>
+              <w:rPr>
+                <w:lang w:val="fr-CH"/>
+              </w:rPr>
+              <w:t>3</w:t>
+            </w:r>
           </w:p>
         </w:tc>
       </w:tr>
@@ -2112,8 +2105,6 @@
               </w:rPr>
               <w:t>Tim Allemann, Sébastien Berger</w:t>
             </w:r>
-            <w:bookmarkStart w:id="11" w:name="_GoBack"/>
-            <w:bookmarkEnd w:id="11"/>
           </w:p>
         </w:tc>
         <w:tc>
@@ -2745,6 +2736,12 @@
                 <w:lang w:val="fr-CH"/>
               </w:rPr>
             </w:pPr>
+            <w:r>
+              <w:rPr>
+                <w:lang w:val="fr-CH"/>
+              </w:rPr>
+              <w:t>1</w:t>
+            </w:r>
           </w:p>
         </w:tc>
       </w:tr>
@@ -4356,19 +4353,11 @@
                 <w:lang w:val="fr-CH"/>
               </w:rPr>
             </w:pPr>
-            <w:proofErr w:type="gramStart"/>
-            <w:r>
-              <w:rPr>
-                <w:lang w:val="fr-CH"/>
-              </w:rPr>
-              <w:t>Légende:</w:t>
-            </w:r>
-            <w:proofErr w:type="gramEnd"/>
-            <w:r>
-              <w:rPr>
-                <w:lang w:val="fr-CH"/>
-              </w:rPr>
-              <w:t xml:space="preserve"> CD = catégorie de défauts (résultat du test)</w:t>
+            <w:r>
+              <w:rPr>
+                <w:lang w:val="fr-CH"/>
+              </w:rPr>
+              <w:t>Légende: CD = catégorie de défauts (résultat du test)</w:t>
             </w:r>
           </w:p>
         </w:tc>
@@ -4395,11 +4384,11 @@
           <w:lang w:val="fr-CH"/>
         </w:rPr>
       </w:pPr>
-      <w:bookmarkStart w:id="12" w:name="_Toc41834495"/>
+      <w:bookmarkStart w:id="11" w:name="_Toc41908745"/>
+      <w:bookmarkEnd w:id="6"/>
       <w:bookmarkEnd w:id="7"/>
       <w:bookmarkEnd w:id="8"/>
       <w:bookmarkEnd w:id="9"/>
-      <w:bookmarkEnd w:id="10"/>
       <w:r>
         <w:rPr>
           <w:lang w:val="fr-CH"/>
@@ -4407,7 +4396,7 @@
         <w:lastRenderedPageBreak/>
         <w:t>Cas de test</w:t>
       </w:r>
-      <w:bookmarkEnd w:id="12"/>
+      <w:bookmarkEnd w:id="11"/>
     </w:p>
     <w:p>
       <w:pPr>
@@ -4798,14 +4787,14 @@
           <w:lang w:val="fr-CH"/>
         </w:rPr>
       </w:pPr>
-      <w:bookmarkStart w:id="13" w:name="_Toc493855175"/>
+      <w:bookmarkStart w:id="12" w:name="_Toc493855175"/>
       <w:r>
         <w:rPr>
           <w:lang w:val="fr-CH"/>
         </w:rPr>
         <w:t xml:space="preserve">Déroulement et </w:t>
       </w:r>
-      <w:bookmarkEnd w:id="13"/>
+      <w:bookmarkEnd w:id="12"/>
       <w:r>
         <w:rPr>
           <w:lang w:val="fr-CH"/>
@@ -5235,21 +5224,7 @@
               <w:rPr>
                 <w:lang w:val="fr-CH"/>
               </w:rPr>
-              <w:t xml:space="preserve"> créer une </w:t>
-            </w:r>
-            <w:proofErr w:type="spellStart"/>
-            <w:r>
-              <w:rPr>
-                <w:lang w:val="fr-CH"/>
-              </w:rPr>
-              <w:t>policy</w:t>
-            </w:r>
-            <w:proofErr w:type="spellEnd"/>
-            <w:r>
-              <w:rPr>
-                <w:lang w:val="fr-CH"/>
-              </w:rPr>
-              <w:t xml:space="preserve"> spéciale et récupérer des Claims pour pouvoir faire fonctionner les rôles multiples. </w:t>
+              <w:t xml:space="preserve"> créer une policy spéciale et récupérer des Claims pour pouvoir faire fonctionner les rôles multiples. </w:t>
             </w:r>
             <w:r>
               <w:rPr>
@@ -5302,21 +5277,7 @@
               <w:rPr>
                 <w:lang w:val="fr-CH"/>
               </w:rPr>
-              <w:t xml:space="preserve">*Catégorie de </w:t>
-            </w:r>
-            <w:proofErr w:type="gramStart"/>
-            <w:r>
-              <w:rPr>
-                <w:lang w:val="fr-CH"/>
-              </w:rPr>
-              <w:t>défauts:</w:t>
-            </w:r>
-            <w:proofErr w:type="gramEnd"/>
-            <w:r>
-              <w:rPr>
-                <w:lang w:val="fr-CH"/>
-              </w:rPr>
-              <w:t xml:space="preserve"> 0 = sans erreur, 1 = défaut insignifiant, 2 = défaut léger, 3 = défaut grave, 4 = défaut critique</w:t>
+              <w:t>*Catégorie de défauts: 0 = sans erreur, 1 = défaut insignifiant, 2 = défaut léger, 3 = défaut grave, 4 = défaut critique</w:t>
             </w:r>
           </w:p>
         </w:tc>
@@ -5335,7 +5296,7 @@
           <w:lang w:val="fr-CH"/>
         </w:rPr>
       </w:pPr>
-      <w:bookmarkStart w:id="14" w:name="_Toc41834496"/>
+      <w:bookmarkStart w:id="13" w:name="_Toc41908746"/>
       <w:r>
         <w:rPr>
           <w:lang w:val="fr-CH"/>
@@ -5343,7 +5304,7 @@
         <w:lastRenderedPageBreak/>
         <w:t>Cas de test</w:t>
       </w:r>
-      <w:bookmarkEnd w:id="14"/>
+      <w:bookmarkEnd w:id="13"/>
     </w:p>
     <w:p>
       <w:pPr>
@@ -6096,21 +6057,7 @@
               <w:rPr>
                 <w:lang w:val="fr-CH"/>
               </w:rPr>
-              <w:t xml:space="preserve">*Catégorie de </w:t>
-            </w:r>
-            <w:proofErr w:type="gramStart"/>
-            <w:r>
-              <w:rPr>
-                <w:lang w:val="fr-CH"/>
-              </w:rPr>
-              <w:t>défauts:</w:t>
-            </w:r>
-            <w:proofErr w:type="gramEnd"/>
-            <w:r>
-              <w:rPr>
-                <w:lang w:val="fr-CH"/>
-              </w:rPr>
-              <w:t xml:space="preserve"> 0 = sans erreur, 1 = défaut insignifiant, 2 = défaut léger, 3 = défaut grave, 4 = défaut critique</w:t>
+              <w:t>*Catégorie de défauts: 0 = sans erreur, 1 = défaut insignifiant, 2 = défaut léger, 3 = défaut grave, 4 = défaut critique</w:t>
             </w:r>
           </w:p>
         </w:tc>
@@ -6129,7 +6076,7 @@
           <w:lang w:val="fr-CH"/>
         </w:rPr>
       </w:pPr>
-      <w:bookmarkStart w:id="15" w:name="_Toc41834497"/>
+      <w:bookmarkStart w:id="14" w:name="_Toc41908747"/>
       <w:r>
         <w:rPr>
           <w:lang w:val="fr-CH"/>
@@ -6137,7 +6084,7 @@
         <w:lastRenderedPageBreak/>
         <w:t>Cas de test</w:t>
       </w:r>
-      <w:bookmarkEnd w:id="15"/>
+      <w:bookmarkEnd w:id="14"/>
     </w:p>
     <w:p>
       <w:pPr>
@@ -6947,21 +6894,7 @@
               <w:rPr>
                 <w:lang w:val="fr-CH"/>
               </w:rPr>
-              <w:t xml:space="preserve">*Catégorie de </w:t>
-            </w:r>
-            <w:proofErr w:type="gramStart"/>
-            <w:r>
-              <w:rPr>
-                <w:lang w:val="fr-CH"/>
-              </w:rPr>
-              <w:t>défauts:</w:t>
-            </w:r>
-            <w:proofErr w:type="gramEnd"/>
-            <w:r>
-              <w:rPr>
-                <w:lang w:val="fr-CH"/>
-              </w:rPr>
-              <w:t xml:space="preserve"> 0 = sans erreur, 1 = défaut insignifiant, 2 = défaut léger, 3 = défaut grave, 4 = défaut critique</w:t>
+              <w:t>*Catégorie de défauts: 0 = sans erreur, 1 = défaut insignifiant, 2 = défaut léger, 3 = défaut grave, 4 = défaut critique</w:t>
             </w:r>
           </w:p>
         </w:tc>
@@ -6980,7 +6913,7 @@
           <w:lang w:val="fr-CH"/>
         </w:rPr>
       </w:pPr>
-      <w:bookmarkStart w:id="16" w:name="_Toc41834498"/>
+      <w:bookmarkStart w:id="15" w:name="_Toc41908748"/>
       <w:r>
         <w:rPr>
           <w:lang w:val="fr-CH"/>
@@ -6988,6 +6921,7 @@
         <w:lastRenderedPageBreak/>
         <w:t>Cas de test</w:t>
       </w:r>
+      <w:bookmarkEnd w:id="15"/>
     </w:p>
     <w:p>
       <w:pPr>
@@ -7741,13 +7675,7 @@
               <w:rPr>
                 <w:lang w:val="fr-CH"/>
               </w:rPr>
-              <w:t xml:space="preserve">L’utilisateur </w:t>
-            </w:r>
-            <w:r>
-              <w:rPr>
-                <w:lang w:val="fr-CH"/>
-              </w:rPr>
-              <w:t>peut trouver une musique sur Spotify ou il peut en choisir une qui a déjà été choisie dans la base de données.</w:t>
+              <w:t>L’utilisateur peut trouver une musique sur Spotify ou il peut en choisir une qui a déjà été choisie dans la base de données.</w:t>
             </w:r>
             <w:r>
               <w:rPr>
@@ -7797,21 +7725,7 @@
               <w:rPr>
                 <w:lang w:val="fr-CH"/>
               </w:rPr>
-              <w:t xml:space="preserve">*Catégorie de </w:t>
-            </w:r>
-            <w:proofErr w:type="gramStart"/>
-            <w:r>
-              <w:rPr>
-                <w:lang w:val="fr-CH"/>
-              </w:rPr>
-              <w:t>défauts:</w:t>
-            </w:r>
-            <w:proofErr w:type="gramEnd"/>
-            <w:r>
-              <w:rPr>
-                <w:lang w:val="fr-CH"/>
-              </w:rPr>
-              <w:t xml:space="preserve"> 0 = sans erreur, 1 = défaut insignifiant, 2 = défaut léger, 3 = défaut grave, 4 = défaut critique</w:t>
+              <w:t>*Catégorie de défauts: 0 = sans erreur, 1 = défaut insignifiant, 2 = défaut léger, 3 = défaut grave, 4 = défaut critique</w:t>
             </w:r>
           </w:p>
         </w:tc>
@@ -7830,6 +7744,7 @@
           <w:lang w:val="fr-CH"/>
         </w:rPr>
       </w:pPr>
+      <w:bookmarkStart w:id="16" w:name="_Toc41908749"/>
       <w:r>
         <w:rPr>
           <w:lang w:val="fr-CH"/>
@@ -7837,6 +7752,7 @@
         <w:lastRenderedPageBreak/>
         <w:t>Cas de test</w:t>
       </w:r>
+      <w:bookmarkEnd w:id="16"/>
     </w:p>
     <w:p>
       <w:pPr>
@@ -8634,21 +8550,7 @@
               <w:rPr>
                 <w:lang w:val="fr-CH"/>
               </w:rPr>
-              <w:t xml:space="preserve">*Catégorie de </w:t>
-            </w:r>
-            <w:proofErr w:type="gramStart"/>
-            <w:r>
-              <w:rPr>
-                <w:lang w:val="fr-CH"/>
-              </w:rPr>
-              <w:t>défauts:</w:t>
-            </w:r>
-            <w:proofErr w:type="gramEnd"/>
-            <w:r>
-              <w:rPr>
-                <w:lang w:val="fr-CH"/>
-              </w:rPr>
-              <w:t xml:space="preserve"> 0 = sans erreur, 1 = défaut insignifiant, 2 = défaut léger, 3 = défaut grave, 4 = défaut critique</w:t>
+              <w:t>*Catégorie de défauts: 0 = sans erreur, 1 = défaut insignifiant, 2 = défaut léger, 3 = défaut grave, 4 = défaut critique</w:t>
             </w:r>
           </w:p>
         </w:tc>
@@ -8667,6 +8569,7 @@
           <w:lang w:val="fr-CH"/>
         </w:rPr>
       </w:pPr>
+      <w:bookmarkStart w:id="17" w:name="_Toc41908750"/>
       <w:r>
         <w:rPr>
           <w:lang w:val="fr-CH"/>
@@ -8674,6 +8577,7 @@
         <w:lastRenderedPageBreak/>
         <w:t>Cas de test</w:t>
       </w:r>
+      <w:bookmarkEnd w:id="17"/>
     </w:p>
     <w:p>
       <w:pPr>
@@ -8772,13 +8676,7 @@
               <w:rPr>
                 <w:lang w:val="fr-CH"/>
               </w:rPr>
-              <w:t>T-02</w:t>
-            </w:r>
-            <w:r>
-              <w:rPr>
-                <w:lang w:val="fr-CH"/>
-              </w:rPr>
-              <w:t>8</w:t>
+              <w:t>T-028</w:t>
             </w:r>
           </w:p>
         </w:tc>
@@ -9433,13 +9331,7 @@
               <w:rPr>
                 <w:lang w:val="fr-CH"/>
               </w:rPr>
-              <w:t>L’ad</w:t>
-            </w:r>
-            <w:r>
-              <w:rPr>
-                <w:lang w:val="fr-CH"/>
-              </w:rPr>
-              <w:t>ministrateur peut bannir un compte sans problème et supprimer les bannissements.</w:t>
+              <w:t>L’administrateur peut bannir un compte sans problème et supprimer les bannissements.</w:t>
             </w:r>
             <w:r>
               <w:rPr>
@@ -9471,21 +9363,7 @@
               <w:rPr>
                 <w:lang w:val="fr-CH"/>
               </w:rPr>
-              <w:t xml:space="preserve">*Catégorie de </w:t>
-            </w:r>
-            <w:proofErr w:type="gramStart"/>
-            <w:r>
-              <w:rPr>
-                <w:lang w:val="fr-CH"/>
-              </w:rPr>
-              <w:t>défauts:</w:t>
-            </w:r>
-            <w:proofErr w:type="gramEnd"/>
-            <w:r>
-              <w:rPr>
-                <w:lang w:val="fr-CH"/>
-              </w:rPr>
-              <w:t xml:space="preserve"> 0 = sans erreur, 1 = défaut insignifiant, 2 = défaut léger, 3 = défaut grave, 4 = défaut critique</w:t>
+              <w:t>*Catégorie de défauts: 0 = sans erreur, 1 = défaut insignifiant, 2 = défaut léger, 3 = défaut grave, 4 = défaut critique</w:t>
             </w:r>
           </w:p>
         </w:tc>
@@ -9504,6 +9382,7 @@
           <w:lang w:val="fr-CH"/>
         </w:rPr>
       </w:pPr>
+      <w:bookmarkStart w:id="18" w:name="_Toc41908751"/>
       <w:r>
         <w:rPr>
           <w:lang w:val="fr-CH"/>
@@ -9511,6 +9390,7 @@
         <w:lastRenderedPageBreak/>
         <w:t>Cas de test</w:t>
       </w:r>
+      <w:bookmarkEnd w:id="18"/>
     </w:p>
     <w:p>
       <w:pPr>
@@ -10296,21 +10176,7 @@
               <w:rPr>
                 <w:lang w:val="fr-CH"/>
               </w:rPr>
-              <w:t xml:space="preserve">*Catégorie de </w:t>
-            </w:r>
-            <w:proofErr w:type="gramStart"/>
-            <w:r>
-              <w:rPr>
-                <w:lang w:val="fr-CH"/>
-              </w:rPr>
-              <w:t>défauts:</w:t>
-            </w:r>
-            <w:proofErr w:type="gramEnd"/>
-            <w:r>
-              <w:rPr>
-                <w:lang w:val="fr-CH"/>
-              </w:rPr>
-              <w:t xml:space="preserve"> 0 = sans erreur, 1 = défaut insignifiant, 2 = défaut léger, 3 = défaut grave, 4 = défaut critique</w:t>
+              <w:t>*Catégorie de défauts: 0 = sans erreur, 1 = défaut insignifiant, 2 = défaut léger, 3 = défaut grave, 4 = défaut critique</w:t>
             </w:r>
           </w:p>
         </w:tc>
@@ -10329,6 +10195,7 @@
           <w:lang w:val="fr-CH"/>
         </w:rPr>
       </w:pPr>
+      <w:bookmarkStart w:id="19" w:name="_Toc41908752"/>
       <w:r>
         <w:rPr>
           <w:lang w:val="fr-CH"/>
@@ -10336,6 +10203,7 @@
         <w:lastRenderedPageBreak/>
         <w:t>Cas de test</w:t>
       </w:r>
+      <w:bookmarkEnd w:id="19"/>
     </w:p>
     <w:p>
       <w:pPr>
@@ -10434,13 +10302,7 @@
               <w:rPr>
                 <w:lang w:val="fr-CH"/>
               </w:rPr>
-              <w:t>T-0</w:t>
-            </w:r>
-            <w:r>
-              <w:rPr>
-                <w:lang w:val="fr-CH"/>
-              </w:rPr>
-              <w:t>30</w:t>
+              <w:t>T-030</w:t>
             </w:r>
           </w:p>
         </w:tc>
@@ -11127,21 +10989,7 @@
               <w:rPr>
                 <w:lang w:val="fr-CH"/>
               </w:rPr>
-              <w:t xml:space="preserve">*Catégorie de </w:t>
-            </w:r>
-            <w:proofErr w:type="gramStart"/>
-            <w:r>
-              <w:rPr>
-                <w:lang w:val="fr-CH"/>
-              </w:rPr>
-              <w:t>défauts:</w:t>
-            </w:r>
-            <w:proofErr w:type="gramEnd"/>
-            <w:r>
-              <w:rPr>
-                <w:lang w:val="fr-CH"/>
-              </w:rPr>
-              <w:t xml:space="preserve"> 0 = sans erreur, 1 = défaut insignifiant, 2 = défaut léger, 3 = défaut grave, 4 = défaut critique</w:t>
+              <w:t>*Catégorie de défauts: 0 = sans erreur, 1 = défaut insignifiant, 2 = défaut léger, 3 = défaut grave, 4 = défaut critique</w:t>
             </w:r>
           </w:p>
         </w:tc>
@@ -11168,6 +11016,7 @@
           <w:lang w:val="fr-CH"/>
         </w:rPr>
       </w:pPr>
+      <w:bookmarkStart w:id="20" w:name="_Toc41908753"/>
       <w:r>
         <w:rPr>
           <w:lang w:val="fr-CH"/>
@@ -11181,7 +11030,7 @@
         </w:rPr>
         <w:t xml:space="preserve"> Chat privé</w:t>
       </w:r>
-      <w:bookmarkEnd w:id="16"/>
+      <w:bookmarkEnd w:id="20"/>
     </w:p>
     <w:p>
       <w:pPr>
@@ -11769,16 +11618,8 @@
               <w:rPr>
                 <w:lang w:val="fr-CH"/>
               </w:rPr>
-              <w:t xml:space="preserve">Création de conversation et création des messages lors d’un match, suppression de la conversation et messages lors d’un </w:t>
-            </w:r>
-            <w:proofErr w:type="spellStart"/>
-            <w:r>
-              <w:rPr>
-                <w:lang w:val="fr-CH"/>
-              </w:rPr>
-              <w:t>unlike</w:t>
-            </w:r>
-            <w:proofErr w:type="spellEnd"/>
+              <w:t>Création de conversation et création des messages lors d’un match, suppression de la conversation et messages lors d’un unlike</w:t>
+            </w:r>
           </w:p>
         </w:tc>
       </w:tr>
@@ -11851,19 +11692,11 @@
                 <w:lang w:val="fr-CH"/>
               </w:rPr>
             </w:pPr>
-            <w:proofErr w:type="spellStart"/>
-            <w:r>
-              <w:rPr>
-                <w:lang w:val="fr-CH"/>
-              </w:rPr>
-              <w:t>Unlike</w:t>
-            </w:r>
-            <w:proofErr w:type="spellEnd"/>
-            <w:r>
-              <w:rPr>
-                <w:lang w:val="fr-CH"/>
-              </w:rPr>
-              <w:t xml:space="preserve"> impossible lors d’un match</w:t>
+            <w:r>
+              <w:rPr>
+                <w:lang w:val="fr-CH"/>
+              </w:rPr>
+              <w:t>Unlike impossible lors d’un match</w:t>
             </w:r>
           </w:p>
           <w:p>
@@ -12098,21 +11931,7 @@
               <w:rPr>
                 <w:lang w:val="fr-CH"/>
               </w:rPr>
-              <w:t xml:space="preserve">*Catégorie de </w:t>
-            </w:r>
-            <w:proofErr w:type="gramStart"/>
-            <w:r>
-              <w:rPr>
-                <w:lang w:val="fr-CH"/>
-              </w:rPr>
-              <w:t>défauts:</w:t>
-            </w:r>
-            <w:proofErr w:type="gramEnd"/>
-            <w:r>
-              <w:rPr>
-                <w:lang w:val="fr-CH"/>
-              </w:rPr>
-              <w:t xml:space="preserve"> 0 = sans erreur, 1 = défaut insignifiant, 2 = défaut léger, 3 = défaut grave, 4 = défaut critique</w:t>
+              <w:t>*Catégorie de défauts: 0 = sans erreur, 1 = défaut insignifiant, 2 = défaut léger, 3 = défaut grave, 4 = défaut critique</w:t>
             </w:r>
           </w:p>
         </w:tc>
@@ -12131,7 +11950,7 @@
           <w:lang w:val="fr-CH"/>
         </w:rPr>
       </w:pPr>
-      <w:bookmarkStart w:id="17" w:name="_Toc41834499"/>
+      <w:bookmarkStart w:id="21" w:name="_Toc41908754"/>
       <w:r>
         <w:rPr>
           <w:lang w:val="fr-CH"/>
@@ -12145,7 +11964,7 @@
         </w:rPr>
         <w:t xml:space="preserve"> Réinitialiser le mot de passe</w:t>
       </w:r>
-      <w:bookmarkEnd w:id="17"/>
+      <w:bookmarkEnd w:id="21"/>
     </w:p>
     <w:p>
       <w:pPr>
@@ -12993,21 +12812,7 @@
               <w:rPr>
                 <w:lang w:val="fr-CH"/>
               </w:rPr>
-              <w:t xml:space="preserve">*Catégorie de </w:t>
-            </w:r>
-            <w:proofErr w:type="gramStart"/>
-            <w:r>
-              <w:rPr>
-                <w:lang w:val="fr-CH"/>
-              </w:rPr>
-              <w:t>défauts:</w:t>
-            </w:r>
-            <w:proofErr w:type="gramEnd"/>
-            <w:r>
-              <w:rPr>
-                <w:lang w:val="fr-CH"/>
-              </w:rPr>
-              <w:t xml:space="preserve"> 0 = sans erreur, 1 = défaut insignifiant, 2 = défaut léger, 3 = défaut grave, 4 = défaut critique</w:t>
+              <w:t>*Catégorie de défauts: 0 = sans erreur, 1 = défaut insignifiant, 2 = défaut léger, 3 = défaut grave, 4 = défaut critique</w:t>
             </w:r>
           </w:p>
         </w:tc>
@@ -13026,7 +12831,7 @@
           <w:lang w:val="fr-CH"/>
         </w:rPr>
       </w:pPr>
-      <w:bookmarkStart w:id="18" w:name="_Toc41834500"/>
+      <w:bookmarkStart w:id="22" w:name="_Toc41908755"/>
       <w:r>
         <w:rPr>
           <w:lang w:val="fr-CH"/>
@@ -13034,7 +12839,7 @@
         <w:lastRenderedPageBreak/>
         <w:t>Cas de test signaler/bloquer un utilisateur</w:t>
       </w:r>
-      <w:bookmarkEnd w:id="18"/>
+      <w:bookmarkEnd w:id="22"/>
     </w:p>
     <w:p>
       <w:pPr>
@@ -13876,21 +13681,7 @@
               <w:rPr>
                 <w:lang w:val="fr-CH"/>
               </w:rPr>
-              <w:t xml:space="preserve">*Catégorie de </w:t>
-            </w:r>
-            <w:proofErr w:type="gramStart"/>
-            <w:r>
-              <w:rPr>
-                <w:lang w:val="fr-CH"/>
-              </w:rPr>
-              <w:t>défauts:</w:t>
-            </w:r>
-            <w:proofErr w:type="gramEnd"/>
-            <w:r>
-              <w:rPr>
-                <w:lang w:val="fr-CH"/>
-              </w:rPr>
-              <w:t xml:space="preserve"> 0 = sans erreur, 1 = défaut insignifiant, 2 = défaut léger, 3 = défaut grave, 4 = défaut critique</w:t>
+              <w:t>*Catégorie de défauts: 0 = sans erreur, 1 = défaut insignifiant, 2 = défaut léger, 3 = défaut grave, 4 = défaut critique</w:t>
             </w:r>
           </w:p>
         </w:tc>
@@ -13898,12 +13689,1796 @@
     </w:tbl>
     <w:p>
       <w:pPr>
+        <w:pStyle w:val="Titre1"/>
+        <w:pageBreakBefore/>
+        <w:numPr>
+          <w:ilvl w:val="0"/>
+          <w:numId w:val="28"/>
+        </w:numPr>
+        <w:ind w:left="431" w:hanging="431"/>
+        <w:rPr>
+          <w:lang w:val="fr-CH"/>
+        </w:rPr>
+      </w:pPr>
+      <w:bookmarkStart w:id="23" w:name="_Toc41908756"/>
+      <w:r>
+        <w:rPr>
+          <w:lang w:val="fr-CH"/>
+        </w:rPr>
+        <w:lastRenderedPageBreak/>
+        <w:t xml:space="preserve">Cas de test </w:t>
+      </w:r>
+      <w:r>
+        <w:rPr>
+          <w:lang w:val="fr-CH"/>
+        </w:rPr>
+        <w:t>Affichage des réponses (interface admin)</w:t>
+      </w:r>
+      <w:bookmarkEnd w:id="23"/>
+    </w:p>
+    <w:p>
+      <w:pPr>
+        <w:pStyle w:val="Text-Titel"/>
+        <w:rPr>
+          <w:lang w:val="fr-CH"/>
+        </w:rPr>
+      </w:pPr>
+      <w:r>
+        <w:rPr>
+          <w:lang w:val="fr-CH"/>
+        </w:rPr>
+        <w:t>Description du cas de test</w:t>
+      </w:r>
+    </w:p>
+    <w:p>
+      <w:pPr>
+        <w:pStyle w:val="Tab-Abstand0"/>
+        <w:rPr>
+          <w:lang w:val="fr-CH"/>
+        </w:rPr>
+      </w:pPr>
+    </w:p>
+    <w:tbl>
+      <w:tblPr>
+        <w:tblW w:w="9214" w:type="dxa"/>
+        <w:tblInd w:w="-5" w:type="dxa"/>
+        <w:tblBorders>
+          <w:top w:val="single" w:sz="4" w:space="0" w:color="auto"/>
+          <w:left w:val="single" w:sz="4" w:space="0" w:color="auto"/>
+          <w:bottom w:val="single" w:sz="4" w:space="0" w:color="auto"/>
+          <w:right w:val="single" w:sz="4" w:space="0" w:color="auto"/>
+          <w:insideH w:val="single" w:sz="4" w:space="0" w:color="auto"/>
+          <w:insideV w:val="single" w:sz="4" w:space="0" w:color="auto"/>
+        </w:tblBorders>
+        <w:tblLayout w:type="fixed"/>
+        <w:tblLook w:val="04A0" w:firstRow="1" w:lastRow="0" w:firstColumn="1" w:lastColumn="0" w:noHBand="0" w:noVBand="1"/>
+      </w:tblPr>
+      <w:tblGrid>
+        <w:gridCol w:w="2268"/>
+        <w:gridCol w:w="1560"/>
+        <w:gridCol w:w="5386"/>
+      </w:tblGrid>
+      <w:tr>
+        <w:trPr>
+          <w:trHeight w:val="425"/>
+          <w:tblHeader/>
+        </w:trPr>
+        <w:tc>
+          <w:tcPr>
+            <w:tcW w:w="2268" w:type="dxa"/>
+            <w:tcBorders>
+              <w:top w:val="single" w:sz="4" w:space="0" w:color="auto"/>
+              <w:left w:val="single" w:sz="4" w:space="0" w:color="auto"/>
+              <w:bottom w:val="single" w:sz="4" w:space="0" w:color="auto"/>
+              <w:right w:val="single" w:sz="4" w:space="0" w:color="auto"/>
+            </w:tcBorders>
+            <w:shd w:val="clear" w:color="auto" w:fill="D9D9D9"/>
+            <w:hideMark/>
+          </w:tcPr>
+          <w:p>
+            <w:pPr>
+              <w:pStyle w:val="AbsatzTab12PtTitel"/>
+              <w:rPr>
+                <w:lang w:val="fr-CH"/>
+              </w:rPr>
+            </w:pPr>
+            <w:r>
+              <w:rPr>
+                <w:lang w:val="fr-CH"/>
+              </w:rPr>
+              <w:t>ID / Désignation</w:t>
+            </w:r>
+          </w:p>
+        </w:tc>
+        <w:tc>
+          <w:tcPr>
+            <w:tcW w:w="1560" w:type="dxa"/>
+            <w:tcBorders>
+              <w:top w:val="single" w:sz="4" w:space="0" w:color="auto"/>
+              <w:left w:val="single" w:sz="4" w:space="0" w:color="auto"/>
+              <w:bottom w:val="single" w:sz="4" w:space="0" w:color="auto"/>
+              <w:right w:val="single" w:sz="4" w:space="0" w:color="auto"/>
+            </w:tcBorders>
+            <w:shd w:val="clear" w:color="auto" w:fill="auto"/>
+            <w:hideMark/>
+          </w:tcPr>
+          <w:p>
+            <w:pPr>
+              <w:pStyle w:val="AbsatzTab12Pt1-1Kur"/>
+              <w:rPr>
+                <w:lang w:val="fr-CH"/>
+              </w:rPr>
+            </w:pPr>
+            <w:r>
+              <w:rPr>
+                <w:lang w:val="fr-CH"/>
+              </w:rPr>
+              <w:t>T-02</w:t>
+            </w:r>
+            <w:r>
+              <w:rPr>
+                <w:lang w:val="fr-CH"/>
+              </w:rPr>
+              <w:t>7</w:t>
+            </w:r>
+          </w:p>
+        </w:tc>
+        <w:tc>
+          <w:tcPr>
+            <w:tcW w:w="5386" w:type="dxa"/>
+            <w:tcBorders>
+              <w:top w:val="single" w:sz="4" w:space="0" w:color="auto"/>
+              <w:left w:val="single" w:sz="4" w:space="0" w:color="auto"/>
+              <w:bottom w:val="single" w:sz="4" w:space="0" w:color="auto"/>
+              <w:right w:val="single" w:sz="4" w:space="0" w:color="auto"/>
+            </w:tcBorders>
+            <w:shd w:val="clear" w:color="auto" w:fill="auto"/>
+            <w:hideMark/>
+          </w:tcPr>
+          <w:p>
+            <w:pPr>
+              <w:pStyle w:val="AbsatzTab12Pt1-1Kur"/>
+              <w:rPr>
+                <w:lang w:val="fr-CH"/>
+              </w:rPr>
+            </w:pPr>
+            <w:r>
+              <w:rPr>
+                <w:lang w:val="fr-CH"/>
+              </w:rPr>
+              <w:t>Voir Concept de test</w:t>
+            </w:r>
+          </w:p>
+        </w:tc>
+      </w:tr>
+      <w:tr>
+        <w:trPr>
+          <w:trHeight w:val="425"/>
+        </w:trPr>
+        <w:tc>
+          <w:tcPr>
+            <w:tcW w:w="2268" w:type="dxa"/>
+            <w:tcBorders>
+              <w:top w:val="single" w:sz="4" w:space="0" w:color="auto"/>
+              <w:left w:val="single" w:sz="4" w:space="0" w:color="auto"/>
+              <w:bottom w:val="single" w:sz="4" w:space="0" w:color="auto"/>
+              <w:right w:val="single" w:sz="4" w:space="0" w:color="auto"/>
+            </w:tcBorders>
+            <w:shd w:val="clear" w:color="auto" w:fill="D9D9D9" w:themeFill="background1" w:themeFillShade="D9"/>
+            <w:hideMark/>
+          </w:tcPr>
+          <w:p>
+            <w:pPr>
+              <w:pStyle w:val="AbsatzTab12PtTitel"/>
+              <w:rPr>
+                <w:lang w:val="fr-CH"/>
+              </w:rPr>
+            </w:pPr>
+            <w:r>
+              <w:rPr>
+                <w:lang w:val="fr-CH"/>
+              </w:rPr>
+              <w:t>Description</w:t>
+            </w:r>
+          </w:p>
+        </w:tc>
+        <w:tc>
+          <w:tcPr>
+            <w:tcW w:w="6946" w:type="dxa"/>
+            <w:gridSpan w:val="2"/>
+            <w:tcBorders>
+              <w:top w:val="single" w:sz="4" w:space="0" w:color="auto"/>
+              <w:left w:val="single" w:sz="4" w:space="0" w:color="auto"/>
+              <w:bottom w:val="single" w:sz="4" w:space="0" w:color="auto"/>
+              <w:right w:val="single" w:sz="4" w:space="0" w:color="auto"/>
+            </w:tcBorders>
+          </w:tcPr>
+          <w:p>
+            <w:pPr>
+              <w:pStyle w:val="AbsatzTab12Pt1-1Kur"/>
+              <w:rPr>
+                <w:lang w:val="fr-CH"/>
+              </w:rPr>
+            </w:pPr>
+            <w:r>
+              <w:rPr>
+                <w:lang w:val="fr-CH"/>
+              </w:rPr>
+              <w:t>Voir Concept de test</w:t>
+            </w:r>
+          </w:p>
+        </w:tc>
+      </w:tr>
+      <w:tr>
+        <w:trPr>
+          <w:trHeight w:val="425"/>
+        </w:trPr>
+        <w:tc>
+          <w:tcPr>
+            <w:tcW w:w="2268" w:type="dxa"/>
+            <w:tcBorders>
+              <w:top w:val="single" w:sz="4" w:space="0" w:color="auto"/>
+              <w:left w:val="single" w:sz="4" w:space="0" w:color="auto"/>
+              <w:bottom w:val="single" w:sz="4" w:space="0" w:color="auto"/>
+              <w:right w:val="single" w:sz="4" w:space="0" w:color="auto"/>
+            </w:tcBorders>
+            <w:shd w:val="clear" w:color="auto" w:fill="D9D9D9" w:themeFill="background1" w:themeFillShade="D9"/>
+            <w:hideMark/>
+          </w:tcPr>
+          <w:p>
+            <w:pPr>
+              <w:pStyle w:val="AbsatzTab12PtTitel"/>
+              <w:rPr>
+                <w:lang w:val="fr-CH"/>
+              </w:rPr>
+            </w:pPr>
+            <w:r>
+              <w:rPr>
+                <w:lang w:val="fr-CH"/>
+              </w:rPr>
+              <w:t>Condition préalable au test</w:t>
+            </w:r>
+          </w:p>
+        </w:tc>
+        <w:tc>
+          <w:tcPr>
+            <w:tcW w:w="6946" w:type="dxa"/>
+            <w:gridSpan w:val="2"/>
+            <w:tcBorders>
+              <w:top w:val="single" w:sz="4" w:space="0" w:color="auto"/>
+              <w:left w:val="single" w:sz="4" w:space="0" w:color="auto"/>
+              <w:bottom w:val="single" w:sz="4" w:space="0" w:color="auto"/>
+              <w:right w:val="single" w:sz="4" w:space="0" w:color="auto"/>
+            </w:tcBorders>
+          </w:tcPr>
+          <w:p>
+            <w:pPr>
+              <w:pStyle w:val="AbsatzTab12Pt1-1Kur"/>
+              <w:rPr>
+                <w:lang w:val="fr-CH"/>
+              </w:rPr>
+            </w:pPr>
+            <w:r>
+              <w:rPr>
+                <w:lang w:val="fr-CH"/>
+              </w:rPr>
+              <w:t>Voir Concept de test</w:t>
+            </w:r>
+          </w:p>
+        </w:tc>
+      </w:tr>
+      <w:tr>
+        <w:trPr>
+          <w:trHeight w:val="425"/>
+        </w:trPr>
+        <w:tc>
+          <w:tcPr>
+            <w:tcW w:w="2268" w:type="dxa"/>
+            <w:tcBorders>
+              <w:top w:val="single" w:sz="4" w:space="0" w:color="auto"/>
+              <w:left w:val="single" w:sz="4" w:space="0" w:color="auto"/>
+              <w:bottom w:val="single" w:sz="4" w:space="0" w:color="auto"/>
+              <w:right w:val="single" w:sz="4" w:space="0" w:color="auto"/>
+            </w:tcBorders>
+            <w:shd w:val="clear" w:color="auto" w:fill="D9D9D9" w:themeFill="background1" w:themeFillShade="D9"/>
+          </w:tcPr>
+          <w:p>
+            <w:pPr>
+              <w:pStyle w:val="AbsatzTab12PtTitel"/>
+              <w:rPr>
+                <w:lang w:val="fr-CH"/>
+              </w:rPr>
+            </w:pPr>
+            <w:r>
+              <w:rPr>
+                <w:lang w:val="fr-CH"/>
+              </w:rPr>
+              <w:t>Étapes du test</w:t>
+            </w:r>
+          </w:p>
+        </w:tc>
+        <w:tc>
+          <w:tcPr>
+            <w:tcW w:w="6946" w:type="dxa"/>
+            <w:gridSpan w:val="2"/>
+            <w:tcBorders>
+              <w:top w:val="single" w:sz="4" w:space="0" w:color="auto"/>
+              <w:left w:val="single" w:sz="4" w:space="0" w:color="auto"/>
+              <w:bottom w:val="single" w:sz="4" w:space="0" w:color="auto"/>
+              <w:right w:val="single" w:sz="4" w:space="0" w:color="auto"/>
+            </w:tcBorders>
+          </w:tcPr>
+          <w:p>
+            <w:pPr>
+              <w:pStyle w:val="AbsatzTab12Pt1-1Kur"/>
+              <w:rPr>
+                <w:lang w:val="fr-CH"/>
+              </w:rPr>
+            </w:pPr>
+            <w:r>
+              <w:rPr>
+                <w:lang w:val="fr-CH"/>
+              </w:rPr>
+              <w:t xml:space="preserve">Voir Concept de test </w:t>
+            </w:r>
+          </w:p>
+          <w:p>
+            <w:pPr>
+              <w:pStyle w:val="AbsatzTab12Pt1-1Kur"/>
+              <w:rPr>
+                <w:lang w:val="fr-CH"/>
+              </w:rPr>
+            </w:pPr>
+          </w:p>
+          <w:p>
+            <w:pPr>
+              <w:pStyle w:val="AbsatzTab12Pt1-1Kur"/>
+              <w:rPr>
+                <w:lang w:val="fr-CH"/>
+              </w:rPr>
+            </w:pPr>
+          </w:p>
+        </w:tc>
+      </w:tr>
+      <w:tr>
+        <w:trPr>
+          <w:trHeight w:val="425"/>
+        </w:trPr>
+        <w:tc>
+          <w:tcPr>
+            <w:tcW w:w="2268" w:type="dxa"/>
+            <w:tcBorders>
+              <w:top w:val="single" w:sz="4" w:space="0" w:color="auto"/>
+              <w:left w:val="single" w:sz="4" w:space="0" w:color="auto"/>
+              <w:bottom w:val="single" w:sz="4" w:space="0" w:color="auto"/>
+              <w:right w:val="single" w:sz="4" w:space="0" w:color="auto"/>
+            </w:tcBorders>
+            <w:shd w:val="clear" w:color="auto" w:fill="D9D9D9" w:themeFill="background1" w:themeFillShade="D9"/>
+          </w:tcPr>
+          <w:p>
+            <w:pPr>
+              <w:pStyle w:val="AbsatzTab12PtTitel"/>
+              <w:rPr>
+                <w:lang w:val="fr-CH"/>
+              </w:rPr>
+            </w:pPr>
+            <w:r>
+              <w:rPr>
+                <w:lang w:val="fr-CH"/>
+              </w:rPr>
+              <w:t>Résultat attendu</w:t>
+            </w:r>
+          </w:p>
+        </w:tc>
+        <w:tc>
+          <w:tcPr>
+            <w:tcW w:w="6946" w:type="dxa"/>
+            <w:gridSpan w:val="2"/>
+            <w:tcBorders>
+              <w:top w:val="single" w:sz="4" w:space="0" w:color="auto"/>
+              <w:left w:val="single" w:sz="4" w:space="0" w:color="auto"/>
+              <w:bottom w:val="single" w:sz="4" w:space="0" w:color="auto"/>
+              <w:right w:val="single" w:sz="4" w:space="0" w:color="auto"/>
+            </w:tcBorders>
+          </w:tcPr>
+          <w:p>
+            <w:pPr>
+              <w:pStyle w:val="AbsatzTab12Pt1-1Kur"/>
+              <w:rPr>
+                <w:lang w:val="fr-CH"/>
+              </w:rPr>
+            </w:pPr>
+            <w:r>
+              <w:rPr>
+                <w:lang w:val="fr-CH"/>
+              </w:rPr>
+              <w:t>Voir Concept de test</w:t>
+            </w:r>
+          </w:p>
+        </w:tc>
+      </w:tr>
+    </w:tbl>
+    <w:p>
+      <w:pPr>
+        <w:pStyle w:val="Text-Titel"/>
+        <w:rPr>
+          <w:lang w:val="fr-CH"/>
+        </w:rPr>
+      </w:pPr>
+      <w:r>
+        <w:rPr>
+          <w:lang w:val="fr-CH"/>
+        </w:rPr>
+        <w:t>Déroulement et résultat du test (catégorie de défauts)</w:t>
+      </w:r>
+    </w:p>
+    <w:p>
+      <w:pPr>
+        <w:pStyle w:val="Tab-Abstand0"/>
+        <w:rPr>
+          <w:lang w:val="fr-CH"/>
+        </w:rPr>
+      </w:pPr>
+    </w:p>
+    <w:tbl>
+      <w:tblPr>
+        <w:tblW w:w="9214" w:type="dxa"/>
+        <w:tblInd w:w="-5" w:type="dxa"/>
+        <w:tblBorders>
+          <w:top w:val="single" w:sz="4" w:space="0" w:color="auto"/>
+          <w:left w:val="single" w:sz="4" w:space="0" w:color="auto"/>
+          <w:bottom w:val="single" w:sz="4" w:space="0" w:color="auto"/>
+          <w:right w:val="single" w:sz="4" w:space="0" w:color="auto"/>
+          <w:insideH w:val="single" w:sz="4" w:space="0" w:color="auto"/>
+          <w:insideV w:val="single" w:sz="4" w:space="0" w:color="auto"/>
+        </w:tblBorders>
+        <w:tblLayout w:type="fixed"/>
+        <w:tblLook w:val="04A0" w:firstRow="1" w:lastRow="0" w:firstColumn="1" w:lastColumn="0" w:noHBand="0" w:noVBand="1"/>
+      </w:tblPr>
+      <w:tblGrid>
+        <w:gridCol w:w="2268"/>
+        <w:gridCol w:w="6946"/>
+      </w:tblGrid>
+      <w:tr>
+        <w:trPr>
+          <w:trHeight w:val="425"/>
+        </w:trPr>
+        <w:tc>
+          <w:tcPr>
+            <w:tcW w:w="2268" w:type="dxa"/>
+            <w:tcBorders>
+              <w:top w:val="single" w:sz="4" w:space="0" w:color="auto"/>
+              <w:left w:val="single" w:sz="4" w:space="0" w:color="auto"/>
+              <w:bottom w:val="single" w:sz="4" w:space="0" w:color="auto"/>
+              <w:right w:val="single" w:sz="4" w:space="0" w:color="auto"/>
+            </w:tcBorders>
+            <w:shd w:val="clear" w:color="auto" w:fill="D9D9D9" w:themeFill="background1" w:themeFillShade="D9"/>
+            <w:hideMark/>
+          </w:tcPr>
+          <w:p>
+            <w:pPr>
+              <w:pStyle w:val="AbsatzTab12PtTitel"/>
+              <w:rPr>
+                <w:lang w:val="fr-CH"/>
+              </w:rPr>
+            </w:pPr>
+            <w:r>
+              <w:rPr>
+                <w:lang w:val="fr-CH"/>
+              </w:rPr>
+              <w:t>Date du test</w:t>
+            </w:r>
+          </w:p>
+        </w:tc>
+        <w:tc>
+          <w:tcPr>
+            <w:tcW w:w="6946" w:type="dxa"/>
+            <w:tcBorders>
+              <w:top w:val="single" w:sz="4" w:space="0" w:color="auto"/>
+              <w:left w:val="single" w:sz="4" w:space="0" w:color="auto"/>
+              <w:bottom w:val="single" w:sz="4" w:space="0" w:color="auto"/>
+              <w:right w:val="single" w:sz="4" w:space="0" w:color="auto"/>
+            </w:tcBorders>
+          </w:tcPr>
+          <w:p>
+            <w:pPr>
+              <w:pStyle w:val="AbsatzTab12Pt1-1Kur"/>
+              <w:rPr>
+                <w:lang w:val="fr-CH"/>
+              </w:rPr>
+            </w:pPr>
+            <w:r>
+              <w:rPr>
+                <w:lang w:val="fr-CH"/>
+              </w:rPr>
+              <w:t>01</w:t>
+            </w:r>
+            <w:r>
+              <w:rPr>
+                <w:lang w:val="fr-CH"/>
+              </w:rPr>
+              <w:t>.0</w:t>
+            </w:r>
+            <w:r>
+              <w:rPr>
+                <w:lang w:val="fr-CH"/>
+              </w:rPr>
+              <w:t>6</w:t>
+            </w:r>
+            <w:r>
+              <w:rPr>
+                <w:lang w:val="fr-CH"/>
+              </w:rPr>
+              <w:t>.2020</w:t>
+            </w:r>
+          </w:p>
+        </w:tc>
+      </w:tr>
+      <w:tr>
+        <w:trPr>
+          <w:trHeight w:val="425"/>
+          <w:tblHeader/>
+        </w:trPr>
+        <w:tc>
+          <w:tcPr>
+            <w:tcW w:w="2268" w:type="dxa"/>
+            <w:tcBorders>
+              <w:top w:val="single" w:sz="4" w:space="0" w:color="auto"/>
+              <w:left w:val="single" w:sz="4" w:space="0" w:color="auto"/>
+              <w:bottom w:val="single" w:sz="4" w:space="0" w:color="auto"/>
+              <w:right w:val="single" w:sz="4" w:space="0" w:color="auto"/>
+            </w:tcBorders>
+            <w:shd w:val="clear" w:color="auto" w:fill="D9D9D9"/>
+            <w:hideMark/>
+          </w:tcPr>
+          <w:p>
+            <w:pPr>
+              <w:pStyle w:val="AbsatzTab12PtTitel"/>
+              <w:rPr>
+                <w:lang w:val="fr-CH"/>
+              </w:rPr>
+            </w:pPr>
+            <w:r>
+              <w:rPr>
+                <w:lang w:val="fr-CH"/>
+              </w:rPr>
+              <w:t>Testeur</w:t>
+            </w:r>
+          </w:p>
+        </w:tc>
+        <w:tc>
+          <w:tcPr>
+            <w:tcW w:w="6946" w:type="dxa"/>
+            <w:tcBorders>
+              <w:top w:val="single" w:sz="4" w:space="0" w:color="auto"/>
+              <w:left w:val="single" w:sz="4" w:space="0" w:color="auto"/>
+              <w:bottom w:val="single" w:sz="4" w:space="0" w:color="auto"/>
+              <w:right w:val="single" w:sz="4" w:space="0" w:color="auto"/>
+            </w:tcBorders>
+            <w:shd w:val="clear" w:color="auto" w:fill="auto"/>
+            <w:hideMark/>
+          </w:tcPr>
+          <w:p>
+            <w:pPr>
+              <w:pStyle w:val="AbsatzTab12Pt1-1Kur"/>
+              <w:rPr>
+                <w:lang w:val="fr-CH"/>
+              </w:rPr>
+            </w:pPr>
+            <w:r>
+              <w:rPr>
+                <w:lang w:val="fr-CH"/>
+              </w:rPr>
+              <w:t>Paul Gillet</w:t>
+            </w:r>
+          </w:p>
+        </w:tc>
+      </w:tr>
+      <w:tr>
+        <w:trPr>
+          <w:trHeight w:val="425"/>
+        </w:trPr>
+        <w:tc>
+          <w:tcPr>
+            <w:tcW w:w="2268" w:type="dxa"/>
+            <w:tcBorders>
+              <w:top w:val="single" w:sz="4" w:space="0" w:color="auto"/>
+              <w:left w:val="single" w:sz="4" w:space="0" w:color="auto"/>
+              <w:bottom w:val="single" w:sz="4" w:space="0" w:color="auto"/>
+              <w:right w:val="single" w:sz="4" w:space="0" w:color="auto"/>
+            </w:tcBorders>
+            <w:shd w:val="clear" w:color="auto" w:fill="D9D9D9" w:themeFill="background1" w:themeFillShade="D9"/>
+            <w:hideMark/>
+          </w:tcPr>
+          <w:p>
+            <w:pPr>
+              <w:pStyle w:val="AbsatzTab12PtTitel"/>
+              <w:rPr>
+                <w:lang w:val="fr-CH"/>
+              </w:rPr>
+            </w:pPr>
+            <w:r>
+              <w:rPr>
+                <w:lang w:val="fr-CH"/>
+              </w:rPr>
+              <w:t>Catégorie de défauts*</w:t>
+            </w:r>
+          </w:p>
+        </w:tc>
+        <w:tc>
+          <w:tcPr>
+            <w:tcW w:w="6946" w:type="dxa"/>
+            <w:tcBorders>
+              <w:top w:val="single" w:sz="4" w:space="0" w:color="auto"/>
+              <w:left w:val="single" w:sz="4" w:space="0" w:color="auto"/>
+              <w:bottom w:val="single" w:sz="4" w:space="0" w:color="auto"/>
+              <w:right w:val="single" w:sz="4" w:space="0" w:color="auto"/>
+            </w:tcBorders>
+          </w:tcPr>
+          <w:p>
+            <w:pPr>
+              <w:pStyle w:val="AbsatzTab12Pt1-1Kur"/>
+              <w:rPr>
+                <w:lang w:val="fr-CH"/>
+              </w:rPr>
+            </w:pPr>
+            <w:r>
+              <w:rPr>
+                <w:lang w:val="fr-CH"/>
+              </w:rPr>
+              <w:t>1</w:t>
+            </w:r>
+          </w:p>
+        </w:tc>
+      </w:tr>
+      <w:tr>
+        <w:trPr>
+          <w:trHeight w:val="425"/>
+        </w:trPr>
+        <w:tc>
+          <w:tcPr>
+            <w:tcW w:w="2268" w:type="dxa"/>
+            <w:tcBorders>
+              <w:top w:val="single" w:sz="4" w:space="0" w:color="auto"/>
+              <w:left w:val="single" w:sz="4" w:space="0" w:color="auto"/>
+              <w:bottom w:val="single" w:sz="4" w:space="0" w:color="auto"/>
+              <w:right w:val="single" w:sz="4" w:space="0" w:color="auto"/>
+            </w:tcBorders>
+            <w:shd w:val="clear" w:color="auto" w:fill="D9D9D9" w:themeFill="background1" w:themeFillShade="D9"/>
+          </w:tcPr>
+          <w:p>
+            <w:pPr>
+              <w:pStyle w:val="AbsatzTab12PtTitel"/>
+              <w:rPr>
+                <w:lang w:val="fr-CH"/>
+              </w:rPr>
+            </w:pPr>
+            <w:r>
+              <w:rPr>
+                <w:lang w:val="fr-CH"/>
+              </w:rPr>
+              <w:t>Description des défauts</w:t>
+            </w:r>
+          </w:p>
+        </w:tc>
+        <w:tc>
+          <w:tcPr>
+            <w:tcW w:w="6946" w:type="dxa"/>
+            <w:tcBorders>
+              <w:top w:val="single" w:sz="4" w:space="0" w:color="auto"/>
+              <w:left w:val="single" w:sz="4" w:space="0" w:color="auto"/>
+              <w:bottom w:val="single" w:sz="4" w:space="0" w:color="auto"/>
+              <w:right w:val="single" w:sz="4" w:space="0" w:color="auto"/>
+            </w:tcBorders>
+          </w:tcPr>
+          <w:p>
+            <w:pPr>
+              <w:pStyle w:val="AbsatzTab12Pt1-1Kur"/>
+              <w:rPr>
+                <w:lang w:val="fr-CH"/>
+              </w:rPr>
+            </w:pPr>
+            <w:r>
+              <w:rPr>
+                <w:lang w:val="fr-CH"/>
+              </w:rPr>
+              <w:br/>
+            </w:r>
+            <w:r>
+              <w:rPr>
+                <w:lang w:val="fr-CH"/>
+              </w:rPr>
+              <w:t xml:space="preserve">Lorsque l’administrateur veut afficher les </w:t>
+            </w:r>
+            <w:r>
+              <w:rPr>
+                <w:lang w:val="fr-CH"/>
+              </w:rPr>
+              <w:t xml:space="preserve">réponses </w:t>
+            </w:r>
+            <w:r>
+              <w:rPr>
+                <w:lang w:val="fr-CH"/>
+              </w:rPr>
+              <w:t>dans l’interface admin, il manque deux champs ; le profil et la question sélectionné.</w:t>
+            </w:r>
+            <w:r>
+              <w:rPr>
+                <w:lang w:val="fr-CH"/>
+              </w:rPr>
+              <w:br/>
+            </w:r>
+            <w:r>
+              <w:rPr>
+                <w:lang w:val="fr-CH"/>
+              </w:rPr>
+              <w:br/>
+            </w:r>
+            <w:r>
+              <w:rPr>
+                <w:lang w:val="fr-CH"/>
+              </w:rPr>
+              <w:br/>
+            </w:r>
+            <w:r>
+              <w:rPr>
+                <w:lang w:val="fr-CH"/>
+              </w:rPr>
+              <w:br/>
+            </w:r>
+            <w:r>
+              <w:rPr>
+                <w:lang w:val="fr-CH"/>
+              </w:rPr>
+              <w:br/>
+            </w:r>
+            <w:r>
+              <w:rPr>
+                <w:lang w:val="fr-CH"/>
+              </w:rPr>
+              <w:br/>
+            </w:r>
+            <w:r>
+              <w:rPr>
+                <w:lang w:val="fr-CH"/>
+              </w:rPr>
+              <w:br/>
+            </w:r>
+            <w:r>
+              <w:rPr>
+                <w:lang w:val="fr-CH"/>
+              </w:rPr>
+              <w:br/>
+            </w:r>
+            <w:r>
+              <w:rPr>
+                <w:lang w:val="fr-CH"/>
+              </w:rPr>
+              <w:br/>
+            </w:r>
+            <w:r>
+              <w:rPr>
+                <w:lang w:val="fr-CH"/>
+              </w:rPr>
+              <w:br/>
+            </w:r>
+            <w:r>
+              <w:rPr>
+                <w:lang w:val="fr-CH"/>
+              </w:rPr>
+              <w:br/>
+            </w:r>
+            <w:r>
+              <w:rPr>
+                <w:lang w:val="fr-CH"/>
+              </w:rPr>
+              <w:br/>
+            </w:r>
+          </w:p>
+        </w:tc>
+      </w:tr>
+      <w:tr>
+        <w:trPr>
+          <w:trHeight w:val="425"/>
+        </w:trPr>
+        <w:tc>
+          <w:tcPr>
+            <w:tcW w:w="2268" w:type="dxa"/>
+            <w:tcBorders>
+              <w:top w:val="single" w:sz="4" w:space="0" w:color="auto"/>
+              <w:left w:val="single" w:sz="4" w:space="0" w:color="auto"/>
+              <w:bottom w:val="single" w:sz="4" w:space="0" w:color="auto"/>
+              <w:right w:val="single" w:sz="4" w:space="0" w:color="auto"/>
+            </w:tcBorders>
+            <w:shd w:val="clear" w:color="auto" w:fill="D9D9D9" w:themeFill="background1" w:themeFillShade="D9"/>
+          </w:tcPr>
+          <w:p>
+            <w:pPr>
+              <w:pStyle w:val="AbsatzTab12PtTitel"/>
+              <w:rPr>
+                <w:lang w:val="fr-CH"/>
+              </w:rPr>
+            </w:pPr>
+            <w:r>
+              <w:rPr>
+                <w:lang w:val="fr-CH"/>
+              </w:rPr>
+              <w:t>Remarques</w:t>
+            </w:r>
+          </w:p>
+        </w:tc>
+        <w:tc>
+          <w:tcPr>
+            <w:tcW w:w="6946" w:type="dxa"/>
+            <w:tcBorders>
+              <w:top w:val="single" w:sz="4" w:space="0" w:color="auto"/>
+              <w:left w:val="single" w:sz="4" w:space="0" w:color="auto"/>
+              <w:bottom w:val="single" w:sz="4" w:space="0" w:color="auto"/>
+              <w:right w:val="single" w:sz="4" w:space="0" w:color="auto"/>
+            </w:tcBorders>
+          </w:tcPr>
+          <w:p>
+            <w:pPr>
+              <w:pStyle w:val="AbsatzTab12Pt1-1Kur"/>
+              <w:rPr>
+                <w:lang w:val="fr-CH"/>
+              </w:rPr>
+            </w:pPr>
+            <w:r>
+              <w:rPr>
+                <w:lang w:val="fr-CH"/>
+              </w:rPr>
+              <w:br/>
+            </w:r>
+            <w:r>
+              <w:rPr>
+                <w:lang w:val="fr-CH"/>
+              </w:rPr>
+              <w:t>Il s’agit juste d’un bug d’affichage mais il n’empêche en rien la fonctionnalité.</w:t>
+            </w:r>
+            <w:r>
+              <w:rPr>
+                <w:lang w:val="fr-CH"/>
+              </w:rPr>
+              <w:br/>
+            </w:r>
+            <w:r>
+              <w:rPr>
+                <w:lang w:val="fr-CH"/>
+              </w:rPr>
+              <w:br/>
+            </w:r>
+            <w:r>
+              <w:rPr>
+                <w:lang w:val="fr-CH"/>
+              </w:rPr>
+              <w:br/>
+            </w:r>
+            <w:r>
+              <w:rPr>
+                <w:lang w:val="fr-CH"/>
+              </w:rPr>
+              <w:br/>
+            </w:r>
+          </w:p>
+        </w:tc>
+      </w:tr>
+      <w:tr>
+        <w:trPr>
+          <w:trHeight w:val="64"/>
+        </w:trPr>
+        <w:tc>
+          <w:tcPr>
+            <w:tcW w:w="9214" w:type="dxa"/>
+            <w:gridSpan w:val="2"/>
+            <w:shd w:val="clear" w:color="auto" w:fill="F0F0F0"/>
+          </w:tcPr>
+          <w:p>
+            <w:pPr>
+              <w:pStyle w:val="AbsatzTab10Pt1-1KurFett"/>
+              <w:rPr>
+                <w:lang w:val="fr-CH"/>
+              </w:rPr>
+            </w:pPr>
+            <w:r>
+              <w:rPr>
+                <w:lang w:val="fr-CH"/>
+              </w:rPr>
+              <w:t>*Catégorie de défauts: 0 = sans erreur, 1 = défaut insignifiant, 2 = défaut léger, 3 = défaut grave, 4 = défaut critique</w:t>
+            </w:r>
+          </w:p>
+        </w:tc>
+      </w:tr>
+    </w:tbl>
+    <w:p>
+      <w:pPr>
+        <w:pStyle w:val="Titre1"/>
+        <w:pageBreakBefore/>
+        <w:numPr>
+          <w:ilvl w:val="0"/>
+          <w:numId w:val="28"/>
+        </w:numPr>
+        <w:ind w:left="431" w:hanging="431"/>
+        <w:rPr>
+          <w:lang w:val="fr-CH"/>
+        </w:rPr>
+      </w:pPr>
+      <w:bookmarkStart w:id="24" w:name="_Toc41908757"/>
+      <w:r>
+        <w:rPr>
+          <w:lang w:val="fr-CH"/>
+        </w:rPr>
+        <w:lastRenderedPageBreak/>
+        <w:t xml:space="preserve">Cas de test </w:t>
+      </w:r>
+      <w:r>
+        <w:rPr>
+          <w:lang w:val="fr-CH"/>
+        </w:rPr>
+        <w:t>Demande de contact</w:t>
+      </w:r>
+      <w:r>
+        <w:rPr>
+          <w:lang w:val="fr-CH"/>
+        </w:rPr>
+        <w:t xml:space="preserve"> (</w:t>
+      </w:r>
+      <w:r>
+        <w:rPr>
+          <w:lang w:val="fr-CH"/>
+        </w:rPr>
+        <w:t>admin + client</w:t>
+      </w:r>
+      <w:r>
+        <w:rPr>
+          <w:lang w:val="fr-CH"/>
+        </w:rPr>
+        <w:t>)</w:t>
+      </w:r>
+      <w:bookmarkEnd w:id="24"/>
+    </w:p>
+    <w:p>
+      <w:pPr>
+        <w:pStyle w:val="Text-Titel"/>
+        <w:rPr>
+          <w:lang w:val="fr-CH"/>
+        </w:rPr>
+      </w:pPr>
+      <w:r>
+        <w:rPr>
+          <w:lang w:val="fr-CH"/>
+        </w:rPr>
+        <w:t>Description du cas de test</w:t>
+      </w:r>
+    </w:p>
+    <w:p>
+      <w:pPr>
+        <w:pStyle w:val="Tab-Abstand0"/>
+        <w:rPr>
+          <w:lang w:val="fr-CH"/>
+        </w:rPr>
+      </w:pPr>
+    </w:p>
+    <w:tbl>
+      <w:tblPr>
+        <w:tblW w:w="9214" w:type="dxa"/>
+        <w:tblInd w:w="-5" w:type="dxa"/>
+        <w:tblBorders>
+          <w:top w:val="single" w:sz="4" w:space="0" w:color="auto"/>
+          <w:left w:val="single" w:sz="4" w:space="0" w:color="auto"/>
+          <w:bottom w:val="single" w:sz="4" w:space="0" w:color="auto"/>
+          <w:right w:val="single" w:sz="4" w:space="0" w:color="auto"/>
+          <w:insideH w:val="single" w:sz="4" w:space="0" w:color="auto"/>
+          <w:insideV w:val="single" w:sz="4" w:space="0" w:color="auto"/>
+        </w:tblBorders>
+        <w:tblLayout w:type="fixed"/>
+        <w:tblLook w:val="04A0" w:firstRow="1" w:lastRow="0" w:firstColumn="1" w:lastColumn="0" w:noHBand="0" w:noVBand="1"/>
+      </w:tblPr>
+      <w:tblGrid>
+        <w:gridCol w:w="2268"/>
+        <w:gridCol w:w="1560"/>
+        <w:gridCol w:w="5386"/>
+      </w:tblGrid>
+      <w:tr>
+        <w:trPr>
+          <w:trHeight w:val="425"/>
+          <w:tblHeader/>
+        </w:trPr>
+        <w:tc>
+          <w:tcPr>
+            <w:tcW w:w="2268" w:type="dxa"/>
+            <w:tcBorders>
+              <w:top w:val="single" w:sz="4" w:space="0" w:color="auto"/>
+              <w:left w:val="single" w:sz="4" w:space="0" w:color="auto"/>
+              <w:bottom w:val="single" w:sz="4" w:space="0" w:color="auto"/>
+              <w:right w:val="single" w:sz="4" w:space="0" w:color="auto"/>
+            </w:tcBorders>
+            <w:shd w:val="clear" w:color="auto" w:fill="D9D9D9"/>
+            <w:hideMark/>
+          </w:tcPr>
+          <w:p>
+            <w:pPr>
+              <w:pStyle w:val="AbsatzTab12PtTitel"/>
+              <w:rPr>
+                <w:lang w:val="fr-CH"/>
+              </w:rPr>
+            </w:pPr>
+            <w:r>
+              <w:rPr>
+                <w:lang w:val="fr-CH"/>
+              </w:rPr>
+              <w:t>ID / Désignation</w:t>
+            </w:r>
+          </w:p>
+        </w:tc>
+        <w:tc>
+          <w:tcPr>
+            <w:tcW w:w="1560" w:type="dxa"/>
+            <w:tcBorders>
+              <w:top w:val="single" w:sz="4" w:space="0" w:color="auto"/>
+              <w:left w:val="single" w:sz="4" w:space="0" w:color="auto"/>
+              <w:bottom w:val="single" w:sz="4" w:space="0" w:color="auto"/>
+              <w:right w:val="single" w:sz="4" w:space="0" w:color="auto"/>
+            </w:tcBorders>
+            <w:shd w:val="clear" w:color="auto" w:fill="auto"/>
+            <w:hideMark/>
+          </w:tcPr>
+          <w:p>
+            <w:pPr>
+              <w:pStyle w:val="AbsatzTab12Pt1-1Kur"/>
+              <w:rPr>
+                <w:lang w:val="fr-CH"/>
+              </w:rPr>
+            </w:pPr>
+            <w:r>
+              <w:rPr>
+                <w:lang w:val="fr-CH"/>
+              </w:rPr>
+              <w:t>T-0</w:t>
+            </w:r>
+            <w:r>
+              <w:rPr>
+                <w:lang w:val="fr-CH"/>
+              </w:rPr>
+              <w:t>14</w:t>
+            </w:r>
+          </w:p>
+        </w:tc>
+        <w:tc>
+          <w:tcPr>
+            <w:tcW w:w="5386" w:type="dxa"/>
+            <w:tcBorders>
+              <w:top w:val="single" w:sz="4" w:space="0" w:color="auto"/>
+              <w:left w:val="single" w:sz="4" w:space="0" w:color="auto"/>
+              <w:bottom w:val="single" w:sz="4" w:space="0" w:color="auto"/>
+              <w:right w:val="single" w:sz="4" w:space="0" w:color="auto"/>
+            </w:tcBorders>
+            <w:shd w:val="clear" w:color="auto" w:fill="auto"/>
+            <w:hideMark/>
+          </w:tcPr>
+          <w:p>
+            <w:pPr>
+              <w:pStyle w:val="AbsatzTab12Pt1-1Kur"/>
+              <w:rPr>
+                <w:lang w:val="fr-CH"/>
+              </w:rPr>
+            </w:pPr>
+            <w:r>
+              <w:rPr>
+                <w:lang w:val="fr-CH"/>
+              </w:rPr>
+              <w:t>Voir Concept de test</w:t>
+            </w:r>
+          </w:p>
+        </w:tc>
+      </w:tr>
+      <w:tr>
+        <w:trPr>
+          <w:trHeight w:val="425"/>
+        </w:trPr>
+        <w:tc>
+          <w:tcPr>
+            <w:tcW w:w="2268" w:type="dxa"/>
+            <w:tcBorders>
+              <w:top w:val="single" w:sz="4" w:space="0" w:color="auto"/>
+              <w:left w:val="single" w:sz="4" w:space="0" w:color="auto"/>
+              <w:bottom w:val="single" w:sz="4" w:space="0" w:color="auto"/>
+              <w:right w:val="single" w:sz="4" w:space="0" w:color="auto"/>
+            </w:tcBorders>
+            <w:shd w:val="clear" w:color="auto" w:fill="D9D9D9" w:themeFill="background1" w:themeFillShade="D9"/>
+            <w:hideMark/>
+          </w:tcPr>
+          <w:p>
+            <w:pPr>
+              <w:pStyle w:val="AbsatzTab12PtTitel"/>
+              <w:rPr>
+                <w:lang w:val="fr-CH"/>
+              </w:rPr>
+            </w:pPr>
+            <w:r>
+              <w:rPr>
+                <w:lang w:val="fr-CH"/>
+              </w:rPr>
+              <w:t>Description</w:t>
+            </w:r>
+          </w:p>
+        </w:tc>
+        <w:tc>
+          <w:tcPr>
+            <w:tcW w:w="6946" w:type="dxa"/>
+            <w:gridSpan w:val="2"/>
+            <w:tcBorders>
+              <w:top w:val="single" w:sz="4" w:space="0" w:color="auto"/>
+              <w:left w:val="single" w:sz="4" w:space="0" w:color="auto"/>
+              <w:bottom w:val="single" w:sz="4" w:space="0" w:color="auto"/>
+              <w:right w:val="single" w:sz="4" w:space="0" w:color="auto"/>
+            </w:tcBorders>
+          </w:tcPr>
+          <w:p>
+            <w:pPr>
+              <w:pStyle w:val="AbsatzTab12Pt1-1Kur"/>
+              <w:rPr>
+                <w:lang w:val="fr-CH"/>
+              </w:rPr>
+            </w:pPr>
+            <w:r>
+              <w:rPr>
+                <w:lang w:val="fr-CH"/>
+              </w:rPr>
+              <w:t>Voir Concept de test</w:t>
+            </w:r>
+          </w:p>
+        </w:tc>
+      </w:tr>
+      <w:tr>
+        <w:trPr>
+          <w:trHeight w:val="425"/>
+        </w:trPr>
+        <w:tc>
+          <w:tcPr>
+            <w:tcW w:w="2268" w:type="dxa"/>
+            <w:tcBorders>
+              <w:top w:val="single" w:sz="4" w:space="0" w:color="auto"/>
+              <w:left w:val="single" w:sz="4" w:space="0" w:color="auto"/>
+              <w:bottom w:val="single" w:sz="4" w:space="0" w:color="auto"/>
+              <w:right w:val="single" w:sz="4" w:space="0" w:color="auto"/>
+            </w:tcBorders>
+            <w:shd w:val="clear" w:color="auto" w:fill="D9D9D9" w:themeFill="background1" w:themeFillShade="D9"/>
+            <w:hideMark/>
+          </w:tcPr>
+          <w:p>
+            <w:pPr>
+              <w:pStyle w:val="AbsatzTab12PtTitel"/>
+              <w:rPr>
+                <w:lang w:val="fr-CH"/>
+              </w:rPr>
+            </w:pPr>
+            <w:r>
+              <w:rPr>
+                <w:lang w:val="fr-CH"/>
+              </w:rPr>
+              <w:t>Condition préalable au test</w:t>
+            </w:r>
+          </w:p>
+        </w:tc>
+        <w:tc>
+          <w:tcPr>
+            <w:tcW w:w="6946" w:type="dxa"/>
+            <w:gridSpan w:val="2"/>
+            <w:tcBorders>
+              <w:top w:val="single" w:sz="4" w:space="0" w:color="auto"/>
+              <w:left w:val="single" w:sz="4" w:space="0" w:color="auto"/>
+              <w:bottom w:val="single" w:sz="4" w:space="0" w:color="auto"/>
+              <w:right w:val="single" w:sz="4" w:space="0" w:color="auto"/>
+            </w:tcBorders>
+          </w:tcPr>
+          <w:p>
+            <w:pPr>
+              <w:pStyle w:val="AbsatzTab12Pt1-1Kur"/>
+              <w:rPr>
+                <w:lang w:val="fr-CH"/>
+              </w:rPr>
+            </w:pPr>
+            <w:r>
+              <w:rPr>
+                <w:lang w:val="fr-CH"/>
+              </w:rPr>
+              <w:t>Voir Concept de test</w:t>
+            </w:r>
+          </w:p>
+        </w:tc>
+      </w:tr>
+      <w:tr>
+        <w:trPr>
+          <w:trHeight w:val="425"/>
+        </w:trPr>
+        <w:tc>
+          <w:tcPr>
+            <w:tcW w:w="2268" w:type="dxa"/>
+            <w:tcBorders>
+              <w:top w:val="single" w:sz="4" w:space="0" w:color="auto"/>
+              <w:left w:val="single" w:sz="4" w:space="0" w:color="auto"/>
+              <w:bottom w:val="single" w:sz="4" w:space="0" w:color="auto"/>
+              <w:right w:val="single" w:sz="4" w:space="0" w:color="auto"/>
+            </w:tcBorders>
+            <w:shd w:val="clear" w:color="auto" w:fill="D9D9D9" w:themeFill="background1" w:themeFillShade="D9"/>
+          </w:tcPr>
+          <w:p>
+            <w:pPr>
+              <w:pStyle w:val="AbsatzTab12PtTitel"/>
+              <w:rPr>
+                <w:lang w:val="fr-CH"/>
+              </w:rPr>
+            </w:pPr>
+            <w:r>
+              <w:rPr>
+                <w:lang w:val="fr-CH"/>
+              </w:rPr>
+              <w:t>Étapes du test</w:t>
+            </w:r>
+          </w:p>
+        </w:tc>
+        <w:tc>
+          <w:tcPr>
+            <w:tcW w:w="6946" w:type="dxa"/>
+            <w:gridSpan w:val="2"/>
+            <w:tcBorders>
+              <w:top w:val="single" w:sz="4" w:space="0" w:color="auto"/>
+              <w:left w:val="single" w:sz="4" w:space="0" w:color="auto"/>
+              <w:bottom w:val="single" w:sz="4" w:space="0" w:color="auto"/>
+              <w:right w:val="single" w:sz="4" w:space="0" w:color="auto"/>
+            </w:tcBorders>
+          </w:tcPr>
+          <w:p>
+            <w:pPr>
+              <w:pStyle w:val="AbsatzTab12Pt1-1Kur"/>
+              <w:rPr>
+                <w:lang w:val="fr-CH"/>
+              </w:rPr>
+            </w:pPr>
+            <w:r>
+              <w:rPr>
+                <w:lang w:val="fr-CH"/>
+              </w:rPr>
+              <w:t xml:space="preserve">Voir Concept de test </w:t>
+            </w:r>
+          </w:p>
+          <w:p>
+            <w:pPr>
+              <w:pStyle w:val="AbsatzTab12Pt1-1Kur"/>
+              <w:rPr>
+                <w:lang w:val="fr-CH"/>
+              </w:rPr>
+            </w:pPr>
+          </w:p>
+          <w:p>
+            <w:pPr>
+              <w:pStyle w:val="AbsatzTab12Pt1-1Kur"/>
+              <w:rPr>
+                <w:lang w:val="fr-CH"/>
+              </w:rPr>
+            </w:pPr>
+          </w:p>
+        </w:tc>
+      </w:tr>
+      <w:tr>
+        <w:trPr>
+          <w:trHeight w:val="425"/>
+        </w:trPr>
+        <w:tc>
+          <w:tcPr>
+            <w:tcW w:w="2268" w:type="dxa"/>
+            <w:tcBorders>
+              <w:top w:val="single" w:sz="4" w:space="0" w:color="auto"/>
+              <w:left w:val="single" w:sz="4" w:space="0" w:color="auto"/>
+              <w:bottom w:val="single" w:sz="4" w:space="0" w:color="auto"/>
+              <w:right w:val="single" w:sz="4" w:space="0" w:color="auto"/>
+            </w:tcBorders>
+            <w:shd w:val="clear" w:color="auto" w:fill="D9D9D9" w:themeFill="background1" w:themeFillShade="D9"/>
+          </w:tcPr>
+          <w:p>
+            <w:pPr>
+              <w:pStyle w:val="AbsatzTab12PtTitel"/>
+              <w:rPr>
+                <w:lang w:val="fr-CH"/>
+              </w:rPr>
+            </w:pPr>
+            <w:r>
+              <w:rPr>
+                <w:lang w:val="fr-CH"/>
+              </w:rPr>
+              <w:t>Résultat attendu</w:t>
+            </w:r>
+          </w:p>
+        </w:tc>
+        <w:tc>
+          <w:tcPr>
+            <w:tcW w:w="6946" w:type="dxa"/>
+            <w:gridSpan w:val="2"/>
+            <w:tcBorders>
+              <w:top w:val="single" w:sz="4" w:space="0" w:color="auto"/>
+              <w:left w:val="single" w:sz="4" w:space="0" w:color="auto"/>
+              <w:bottom w:val="single" w:sz="4" w:space="0" w:color="auto"/>
+              <w:right w:val="single" w:sz="4" w:space="0" w:color="auto"/>
+            </w:tcBorders>
+          </w:tcPr>
+          <w:p>
+            <w:pPr>
+              <w:pStyle w:val="AbsatzTab12Pt1-1Kur"/>
+              <w:rPr>
+                <w:lang w:val="fr-CH"/>
+              </w:rPr>
+            </w:pPr>
+            <w:r>
+              <w:rPr>
+                <w:lang w:val="fr-CH"/>
+              </w:rPr>
+              <w:t>Voir Concept de test</w:t>
+            </w:r>
+          </w:p>
+        </w:tc>
+      </w:tr>
+    </w:tbl>
+    <w:p>
+      <w:pPr>
+        <w:pStyle w:val="Text-Titel"/>
+        <w:rPr>
+          <w:lang w:val="fr-CH"/>
+        </w:rPr>
+      </w:pPr>
+      <w:r>
+        <w:rPr>
+          <w:lang w:val="fr-CH"/>
+        </w:rPr>
+        <w:t>Déroulement et résultat du test (catégorie de défauts)</w:t>
+      </w:r>
+    </w:p>
+    <w:p>
+      <w:pPr>
+        <w:pStyle w:val="Tab-Abstand0"/>
+        <w:rPr>
+          <w:lang w:val="fr-CH"/>
+        </w:rPr>
+      </w:pPr>
+    </w:p>
+    <w:tbl>
+      <w:tblPr>
+        <w:tblW w:w="9214" w:type="dxa"/>
+        <w:tblInd w:w="-5" w:type="dxa"/>
+        <w:tblBorders>
+          <w:top w:val="single" w:sz="4" w:space="0" w:color="auto"/>
+          <w:left w:val="single" w:sz="4" w:space="0" w:color="auto"/>
+          <w:bottom w:val="single" w:sz="4" w:space="0" w:color="auto"/>
+          <w:right w:val="single" w:sz="4" w:space="0" w:color="auto"/>
+          <w:insideH w:val="single" w:sz="4" w:space="0" w:color="auto"/>
+          <w:insideV w:val="single" w:sz="4" w:space="0" w:color="auto"/>
+        </w:tblBorders>
+        <w:tblLayout w:type="fixed"/>
+        <w:tblLook w:val="04A0" w:firstRow="1" w:lastRow="0" w:firstColumn="1" w:lastColumn="0" w:noHBand="0" w:noVBand="1"/>
+      </w:tblPr>
+      <w:tblGrid>
+        <w:gridCol w:w="2268"/>
+        <w:gridCol w:w="6946"/>
+      </w:tblGrid>
+      <w:tr>
+        <w:trPr>
+          <w:trHeight w:val="425"/>
+        </w:trPr>
+        <w:tc>
+          <w:tcPr>
+            <w:tcW w:w="2268" w:type="dxa"/>
+            <w:tcBorders>
+              <w:top w:val="single" w:sz="4" w:space="0" w:color="auto"/>
+              <w:left w:val="single" w:sz="4" w:space="0" w:color="auto"/>
+              <w:bottom w:val="single" w:sz="4" w:space="0" w:color="auto"/>
+              <w:right w:val="single" w:sz="4" w:space="0" w:color="auto"/>
+            </w:tcBorders>
+            <w:shd w:val="clear" w:color="auto" w:fill="D9D9D9" w:themeFill="background1" w:themeFillShade="D9"/>
+            <w:hideMark/>
+          </w:tcPr>
+          <w:p>
+            <w:pPr>
+              <w:pStyle w:val="AbsatzTab12PtTitel"/>
+              <w:rPr>
+                <w:lang w:val="fr-CH"/>
+              </w:rPr>
+            </w:pPr>
+            <w:r>
+              <w:rPr>
+                <w:lang w:val="fr-CH"/>
+              </w:rPr>
+              <w:t>Date du test</w:t>
+            </w:r>
+          </w:p>
+        </w:tc>
+        <w:tc>
+          <w:tcPr>
+            <w:tcW w:w="6946" w:type="dxa"/>
+            <w:tcBorders>
+              <w:top w:val="single" w:sz="4" w:space="0" w:color="auto"/>
+              <w:left w:val="single" w:sz="4" w:space="0" w:color="auto"/>
+              <w:bottom w:val="single" w:sz="4" w:space="0" w:color="auto"/>
+              <w:right w:val="single" w:sz="4" w:space="0" w:color="auto"/>
+            </w:tcBorders>
+          </w:tcPr>
+          <w:p>
+            <w:pPr>
+              <w:pStyle w:val="AbsatzTab12Pt1-1Kur"/>
+              <w:rPr>
+                <w:lang w:val="fr-CH"/>
+              </w:rPr>
+            </w:pPr>
+            <w:r>
+              <w:rPr>
+                <w:lang w:val="fr-CH"/>
+              </w:rPr>
+              <w:t>01.06.2020</w:t>
+            </w:r>
+          </w:p>
+        </w:tc>
+      </w:tr>
+      <w:tr>
+        <w:trPr>
+          <w:trHeight w:val="425"/>
+          <w:tblHeader/>
+        </w:trPr>
+        <w:tc>
+          <w:tcPr>
+            <w:tcW w:w="2268" w:type="dxa"/>
+            <w:tcBorders>
+              <w:top w:val="single" w:sz="4" w:space="0" w:color="auto"/>
+              <w:left w:val="single" w:sz="4" w:space="0" w:color="auto"/>
+              <w:bottom w:val="single" w:sz="4" w:space="0" w:color="auto"/>
+              <w:right w:val="single" w:sz="4" w:space="0" w:color="auto"/>
+            </w:tcBorders>
+            <w:shd w:val="clear" w:color="auto" w:fill="D9D9D9"/>
+            <w:hideMark/>
+          </w:tcPr>
+          <w:p>
+            <w:pPr>
+              <w:pStyle w:val="AbsatzTab12PtTitel"/>
+              <w:rPr>
+                <w:lang w:val="fr-CH"/>
+              </w:rPr>
+            </w:pPr>
+            <w:r>
+              <w:rPr>
+                <w:lang w:val="fr-CH"/>
+              </w:rPr>
+              <w:t>Testeur</w:t>
+            </w:r>
+          </w:p>
+        </w:tc>
+        <w:tc>
+          <w:tcPr>
+            <w:tcW w:w="6946" w:type="dxa"/>
+            <w:tcBorders>
+              <w:top w:val="single" w:sz="4" w:space="0" w:color="auto"/>
+              <w:left w:val="single" w:sz="4" w:space="0" w:color="auto"/>
+              <w:bottom w:val="single" w:sz="4" w:space="0" w:color="auto"/>
+              <w:right w:val="single" w:sz="4" w:space="0" w:color="auto"/>
+            </w:tcBorders>
+            <w:shd w:val="clear" w:color="auto" w:fill="auto"/>
+            <w:hideMark/>
+          </w:tcPr>
+          <w:p>
+            <w:pPr>
+              <w:pStyle w:val="AbsatzTab12Pt1-1Kur"/>
+              <w:rPr>
+                <w:lang w:val="fr-CH"/>
+              </w:rPr>
+            </w:pPr>
+            <w:r>
+              <w:rPr>
+                <w:lang w:val="fr-CH"/>
+              </w:rPr>
+              <w:t>Paul Gillet</w:t>
+            </w:r>
+          </w:p>
+        </w:tc>
+      </w:tr>
+      <w:tr>
+        <w:trPr>
+          <w:trHeight w:val="425"/>
+        </w:trPr>
+        <w:tc>
+          <w:tcPr>
+            <w:tcW w:w="2268" w:type="dxa"/>
+            <w:tcBorders>
+              <w:top w:val="single" w:sz="4" w:space="0" w:color="auto"/>
+              <w:left w:val="single" w:sz="4" w:space="0" w:color="auto"/>
+              <w:bottom w:val="single" w:sz="4" w:space="0" w:color="auto"/>
+              <w:right w:val="single" w:sz="4" w:space="0" w:color="auto"/>
+            </w:tcBorders>
+            <w:shd w:val="clear" w:color="auto" w:fill="D9D9D9" w:themeFill="background1" w:themeFillShade="D9"/>
+            <w:hideMark/>
+          </w:tcPr>
+          <w:p>
+            <w:pPr>
+              <w:pStyle w:val="AbsatzTab12PtTitel"/>
+              <w:rPr>
+                <w:lang w:val="fr-CH"/>
+              </w:rPr>
+            </w:pPr>
+            <w:r>
+              <w:rPr>
+                <w:lang w:val="fr-CH"/>
+              </w:rPr>
+              <w:t>Catégorie de défauts*</w:t>
+            </w:r>
+          </w:p>
+        </w:tc>
+        <w:tc>
+          <w:tcPr>
+            <w:tcW w:w="6946" w:type="dxa"/>
+            <w:tcBorders>
+              <w:top w:val="single" w:sz="4" w:space="0" w:color="auto"/>
+              <w:left w:val="single" w:sz="4" w:space="0" w:color="auto"/>
+              <w:bottom w:val="single" w:sz="4" w:space="0" w:color="auto"/>
+              <w:right w:val="single" w:sz="4" w:space="0" w:color="auto"/>
+            </w:tcBorders>
+          </w:tcPr>
+          <w:p>
+            <w:pPr>
+              <w:pStyle w:val="AbsatzTab12Pt1-1Kur"/>
+              <w:rPr>
+                <w:lang w:val="fr-CH"/>
+              </w:rPr>
+            </w:pPr>
+            <w:r>
+              <w:rPr>
+                <w:lang w:val="fr-CH"/>
+              </w:rPr>
+              <w:t>3</w:t>
+            </w:r>
+          </w:p>
+        </w:tc>
+      </w:tr>
+      <w:tr>
+        <w:trPr>
+          <w:trHeight w:val="425"/>
+        </w:trPr>
+        <w:tc>
+          <w:tcPr>
+            <w:tcW w:w="2268" w:type="dxa"/>
+            <w:tcBorders>
+              <w:top w:val="single" w:sz="4" w:space="0" w:color="auto"/>
+              <w:left w:val="single" w:sz="4" w:space="0" w:color="auto"/>
+              <w:bottom w:val="single" w:sz="4" w:space="0" w:color="auto"/>
+              <w:right w:val="single" w:sz="4" w:space="0" w:color="auto"/>
+            </w:tcBorders>
+            <w:shd w:val="clear" w:color="auto" w:fill="D9D9D9" w:themeFill="background1" w:themeFillShade="D9"/>
+          </w:tcPr>
+          <w:p>
+            <w:pPr>
+              <w:pStyle w:val="AbsatzTab12PtTitel"/>
+              <w:rPr>
+                <w:lang w:val="fr-CH"/>
+              </w:rPr>
+            </w:pPr>
+            <w:r>
+              <w:rPr>
+                <w:lang w:val="fr-CH"/>
+              </w:rPr>
+              <w:t>Description des défauts</w:t>
+            </w:r>
+          </w:p>
+        </w:tc>
+        <w:tc>
+          <w:tcPr>
+            <w:tcW w:w="6946" w:type="dxa"/>
+            <w:tcBorders>
+              <w:top w:val="single" w:sz="4" w:space="0" w:color="auto"/>
+              <w:left w:val="single" w:sz="4" w:space="0" w:color="auto"/>
+              <w:bottom w:val="single" w:sz="4" w:space="0" w:color="auto"/>
+              <w:right w:val="single" w:sz="4" w:space="0" w:color="auto"/>
+            </w:tcBorders>
+          </w:tcPr>
+          <w:p>
+            <w:pPr>
+              <w:pStyle w:val="AbsatzTab12Pt1-1Kur"/>
+              <w:rPr>
+                <w:lang w:val="fr-CH"/>
+              </w:rPr>
+            </w:pPr>
+            <w:r>
+              <w:rPr>
+                <w:lang w:val="fr-CH"/>
+              </w:rPr>
+              <w:br/>
+            </w:r>
+            <w:r>
+              <w:rPr>
+                <w:lang w:val="fr-CH"/>
+              </w:rPr>
+              <w:t xml:space="preserve">L’affichage est fonctionnel, du côté admin comme du côté client mais le reste n’est pas encore implémenté. </w:t>
+            </w:r>
+            <w:r>
+              <w:rPr>
+                <w:lang w:val="fr-CH"/>
+              </w:rPr>
+              <w:br/>
+            </w:r>
+            <w:r>
+              <w:rPr>
+                <w:lang w:val="fr-CH"/>
+              </w:rPr>
+              <w:br/>
+            </w:r>
+            <w:r>
+              <w:rPr>
+                <w:lang w:val="fr-CH"/>
+              </w:rPr>
+              <w:br/>
+            </w:r>
+            <w:r>
+              <w:rPr>
+                <w:lang w:val="fr-CH"/>
+              </w:rPr>
+              <w:br/>
+            </w:r>
+            <w:r>
+              <w:rPr>
+                <w:lang w:val="fr-CH"/>
+              </w:rPr>
+              <w:br/>
+            </w:r>
+            <w:r>
+              <w:rPr>
+                <w:lang w:val="fr-CH"/>
+              </w:rPr>
+              <w:br/>
+            </w:r>
+            <w:r>
+              <w:rPr>
+                <w:lang w:val="fr-CH"/>
+              </w:rPr>
+              <w:br/>
+            </w:r>
+            <w:r>
+              <w:rPr>
+                <w:lang w:val="fr-CH"/>
+              </w:rPr>
+              <w:br/>
+            </w:r>
+            <w:r>
+              <w:rPr>
+                <w:lang w:val="fr-CH"/>
+              </w:rPr>
+              <w:br/>
+            </w:r>
+            <w:r>
+              <w:rPr>
+                <w:lang w:val="fr-CH"/>
+              </w:rPr>
+              <w:br/>
+            </w:r>
+            <w:r>
+              <w:rPr>
+                <w:lang w:val="fr-CH"/>
+              </w:rPr>
+              <w:br/>
+            </w:r>
+          </w:p>
+        </w:tc>
+      </w:tr>
+      <w:tr>
+        <w:trPr>
+          <w:trHeight w:val="425"/>
+        </w:trPr>
+        <w:tc>
+          <w:tcPr>
+            <w:tcW w:w="2268" w:type="dxa"/>
+            <w:tcBorders>
+              <w:top w:val="single" w:sz="4" w:space="0" w:color="auto"/>
+              <w:left w:val="single" w:sz="4" w:space="0" w:color="auto"/>
+              <w:bottom w:val="single" w:sz="4" w:space="0" w:color="auto"/>
+              <w:right w:val="single" w:sz="4" w:space="0" w:color="auto"/>
+            </w:tcBorders>
+            <w:shd w:val="clear" w:color="auto" w:fill="D9D9D9" w:themeFill="background1" w:themeFillShade="D9"/>
+          </w:tcPr>
+          <w:p>
+            <w:pPr>
+              <w:pStyle w:val="AbsatzTab12PtTitel"/>
+              <w:rPr>
+                <w:lang w:val="fr-CH"/>
+              </w:rPr>
+            </w:pPr>
+            <w:r>
+              <w:rPr>
+                <w:lang w:val="fr-CH"/>
+              </w:rPr>
+              <w:t>Remarques</w:t>
+            </w:r>
+          </w:p>
+        </w:tc>
+        <w:tc>
+          <w:tcPr>
+            <w:tcW w:w="6946" w:type="dxa"/>
+            <w:tcBorders>
+              <w:top w:val="single" w:sz="4" w:space="0" w:color="auto"/>
+              <w:left w:val="single" w:sz="4" w:space="0" w:color="auto"/>
+              <w:bottom w:val="single" w:sz="4" w:space="0" w:color="auto"/>
+              <w:right w:val="single" w:sz="4" w:space="0" w:color="auto"/>
+            </w:tcBorders>
+          </w:tcPr>
+          <w:p>
+            <w:pPr>
+              <w:pStyle w:val="AbsatzTab12Pt1-1Kur"/>
+              <w:rPr>
+                <w:lang w:val="fr-CH"/>
+              </w:rPr>
+            </w:pPr>
+            <w:r>
+              <w:rPr>
+                <w:lang w:val="fr-CH"/>
+              </w:rPr>
+              <w:br/>
+            </w:r>
+            <w:r>
+              <w:rPr>
+                <w:lang w:val="fr-CH"/>
+              </w:rPr>
+              <w:br/>
+            </w:r>
+            <w:r>
+              <w:rPr>
+                <w:lang w:val="fr-CH"/>
+              </w:rPr>
+              <w:br/>
+            </w:r>
+            <w:r>
+              <w:rPr>
+                <w:lang w:val="fr-CH"/>
+              </w:rPr>
+              <w:br/>
+            </w:r>
+            <w:r>
+              <w:rPr>
+                <w:lang w:val="fr-CH"/>
+              </w:rPr>
+              <w:br/>
+            </w:r>
+          </w:p>
+        </w:tc>
+      </w:tr>
+      <w:tr>
+        <w:trPr>
+          <w:trHeight w:val="64"/>
+        </w:trPr>
+        <w:tc>
+          <w:tcPr>
+            <w:tcW w:w="9214" w:type="dxa"/>
+            <w:gridSpan w:val="2"/>
+            <w:shd w:val="clear" w:color="auto" w:fill="F0F0F0"/>
+          </w:tcPr>
+          <w:p>
+            <w:pPr>
+              <w:pStyle w:val="AbsatzTab10Pt1-1KurFett"/>
+              <w:rPr>
+                <w:lang w:val="fr-CH"/>
+              </w:rPr>
+            </w:pPr>
+            <w:r>
+              <w:rPr>
+                <w:lang w:val="fr-CH"/>
+              </w:rPr>
+              <w:t>*Catégorie de défauts: 0 = sans erreur, 1 = défaut insignifiant, 2 = défaut léger, 3 = défaut grave, 4 = défaut critique</w:t>
+            </w:r>
+          </w:p>
+        </w:tc>
+      </w:tr>
+    </w:tbl>
+    <w:p>
+      <w:pPr>
         <w:pStyle w:val="Absatz0Pt"/>
         <w:pageBreakBefore/>
         <w:rPr>
           <w:lang w:val="fr-CH"/>
         </w:rPr>
       </w:pPr>
+      <w:bookmarkStart w:id="25" w:name="_GoBack"/>
+      <w:bookmarkEnd w:id="25"/>
     </w:p>
     <w:p>
       <w:pPr>
@@ -13912,20 +15487,20 @@
           <w:lang w:val="fr-CH"/>
         </w:rPr>
       </w:pPr>
-      <w:bookmarkStart w:id="19" w:name="_Toc41834501"/>
+      <w:bookmarkStart w:id="26" w:name="_Toc41908758"/>
       <w:r>
         <w:rPr>
           <w:lang w:val="fr-CH"/>
         </w:rPr>
         <w:t>Table des matières</w:t>
       </w:r>
-      <w:bookmarkEnd w:id="19"/>
+      <w:bookmarkEnd w:id="26"/>
     </w:p>
-    <w:bookmarkStart w:id="20" w:name="_Toc467678976"/>
-    <w:bookmarkStart w:id="21" w:name="_Toc451800035"/>
-    <w:bookmarkStart w:id="22" w:name="_Toc467846253"/>
-    <w:bookmarkStart w:id="23" w:name="_Toc527983449"/>
-    <w:bookmarkStart w:id="24" w:name="_Toc530490791"/>
+    <w:bookmarkStart w:id="27" w:name="_Toc467678976"/>
+    <w:bookmarkStart w:id="28" w:name="_Toc451800035"/>
+    <w:bookmarkStart w:id="29" w:name="_Toc467846253"/>
+    <w:bookmarkStart w:id="30" w:name="_Toc527983449"/>
+    <w:bookmarkStart w:id="31" w:name="_Toc530490791"/>
     <w:p>
       <w:pPr>
         <w:pStyle w:val="TM8"/>
@@ -13974,7 +15549,7 @@
         <w:rPr>
           <w:lang w:val="fr-CH"/>
         </w:rPr>
-        <w:instrText xml:space="preserve"> PAGEREF _Toc41834492 \h </w:instrText>
+        <w:instrText xml:space="preserve"> PAGEREF _Toc41908742 \h </w:instrText>
       </w:r>
       <w:r>
         <w:fldChar w:fldCharType="separate"/>
@@ -14019,7 +15594,7 @@
         <w:rPr>
           <w:lang w:val="fr-CH"/>
         </w:rPr>
-        <w:instrText xml:space="preserve"> PAGEREF _Toc41834493 \h </w:instrText>
+        <w:instrText xml:space="preserve"> PAGEREF _Toc41908743 \h </w:instrText>
       </w:r>
       <w:r>
         <w:fldChar w:fldCharType="separate"/>
@@ -14064,7 +15639,7 @@
         <w:rPr>
           <w:lang w:val="fr-CH"/>
         </w:rPr>
-        <w:instrText xml:space="preserve"> PAGEREF _Toc41834494 \h </w:instrText>
+        <w:instrText xml:space="preserve"> PAGEREF _Toc41908744 \h </w:instrText>
       </w:r>
       <w:r>
         <w:fldChar w:fldCharType="separate"/>
@@ -14125,7 +15700,7 @@
         <w:rPr>
           <w:lang w:val="fr-CH"/>
         </w:rPr>
-        <w:instrText xml:space="preserve"> PAGEREF _Toc41834495 \h </w:instrText>
+        <w:instrText xml:space="preserve"> PAGEREF _Toc41908745 \h </w:instrText>
       </w:r>
       <w:r>
         <w:fldChar w:fldCharType="separate"/>
@@ -14186,7 +15761,7 @@
         <w:rPr>
           <w:lang w:val="fr-CH"/>
         </w:rPr>
-        <w:instrText xml:space="preserve"> PAGEREF _Toc41834496 \h </w:instrText>
+        <w:instrText xml:space="preserve"> PAGEREF _Toc41908746 \h </w:instrText>
       </w:r>
       <w:r>
         <w:fldChar w:fldCharType="separate"/>
@@ -14247,7 +15822,7 @@
         <w:rPr>
           <w:lang w:val="fr-CH"/>
         </w:rPr>
-        <w:instrText xml:space="preserve"> PAGEREF _Toc41834497 \h </w:instrText>
+        <w:instrText xml:space="preserve"> PAGEREF _Toc41908747 \h </w:instrText>
       </w:r>
       <w:r>
         <w:fldChar w:fldCharType="separate"/>
@@ -14293,7 +15868,7 @@
         <w:rPr>
           <w:lang w:val="fr-CH"/>
         </w:rPr>
-        <w:t>Cas de test Chat privé</w:t>
+        <w:t>Cas de test</w:t>
       </w:r>
       <w:r>
         <w:rPr>
@@ -14308,7 +15883,7 @@
         <w:rPr>
           <w:lang w:val="fr-CH"/>
         </w:rPr>
-        <w:instrText xml:space="preserve"> PAGEREF _Toc41834498 \h </w:instrText>
+        <w:instrText xml:space="preserve"> PAGEREF _Toc41908748 \h </w:instrText>
       </w:r>
       <w:r>
         <w:fldChar w:fldCharType="separate"/>
@@ -14354,7 +15929,7 @@
         <w:rPr>
           <w:lang w:val="fr-CH"/>
         </w:rPr>
-        <w:t>Cas de test Réinitialiser le mot de passe</w:t>
+        <w:t>Cas de test</w:t>
       </w:r>
       <w:r>
         <w:rPr>
@@ -14369,7 +15944,7 @@
         <w:rPr>
           <w:lang w:val="fr-CH"/>
         </w:rPr>
-        <w:instrText xml:space="preserve"> PAGEREF _Toc41834499 \h </w:instrText>
+        <w:instrText xml:space="preserve"> PAGEREF _Toc41908749 \h </w:instrText>
       </w:r>
       <w:r>
         <w:fldChar w:fldCharType="separate"/>
@@ -14415,7 +15990,7 @@
         <w:rPr>
           <w:lang w:val="fr-CH"/>
         </w:rPr>
-        <w:t>Cas de test signaler/bloquer un utilisateur</w:t>
+        <w:t>Cas de test</w:t>
       </w:r>
       <w:r>
         <w:rPr>
@@ -14430,7 +16005,7 @@
         <w:rPr>
           <w:lang w:val="fr-CH"/>
         </w:rPr>
-        <w:instrText xml:space="preserve"> PAGEREF _Toc41834500 \h </w:instrText>
+        <w:instrText xml:space="preserve"> PAGEREF _Toc41908750 \h </w:instrText>
       </w:r>
       <w:r>
         <w:fldChar w:fldCharType="separate"/>
@@ -14440,6 +16015,433 @@
           <w:lang w:val="fr-CH"/>
         </w:rPr>
         <w:t>9</w:t>
+      </w:r>
+      <w:r>
+        <w:fldChar w:fldCharType="end"/>
+      </w:r>
+    </w:p>
+    <w:p>
+      <w:pPr>
+        <w:pStyle w:val="TM1"/>
+        <w:rPr>
+          <w:rFonts w:asciiTheme="minorHAnsi" w:eastAsiaTheme="minorEastAsia" w:hAnsiTheme="minorHAnsi" w:cstheme="minorBidi"/>
+          <w:b w:val="0"/>
+          <w:sz w:val="22"/>
+          <w:szCs w:val="22"/>
+          <w:lang w:val="fr-CH" w:eastAsia="fr-CH"/>
+        </w:rPr>
+      </w:pPr>
+      <w:r>
+        <w:rPr>
+          <w:lang w:val="fr-CH"/>
+        </w:rPr>
+        <w:t>7</w:t>
+      </w:r>
+      <w:r>
+        <w:rPr>
+          <w:rFonts w:asciiTheme="minorHAnsi" w:eastAsiaTheme="minorEastAsia" w:hAnsiTheme="minorHAnsi" w:cstheme="minorBidi"/>
+          <w:b w:val="0"/>
+          <w:sz w:val="22"/>
+          <w:szCs w:val="22"/>
+          <w:lang w:val="fr-CH" w:eastAsia="fr-CH"/>
+        </w:rPr>
+        <w:tab/>
+      </w:r>
+      <w:r>
+        <w:rPr>
+          <w:lang w:val="fr-CH"/>
+        </w:rPr>
+        <w:t>Cas de test</w:t>
+      </w:r>
+      <w:r>
+        <w:rPr>
+          <w:lang w:val="fr-CH"/>
+        </w:rPr>
+        <w:tab/>
+      </w:r>
+      <w:r>
+        <w:fldChar w:fldCharType="begin"/>
+      </w:r>
+      <w:r>
+        <w:rPr>
+          <w:lang w:val="fr-CH"/>
+        </w:rPr>
+        <w:instrText xml:space="preserve"> PAGEREF _Toc41908751 \h </w:instrText>
+      </w:r>
+      <w:r>
+        <w:fldChar w:fldCharType="separate"/>
+      </w:r>
+      <w:r>
+        <w:rPr>
+          <w:lang w:val="fr-CH"/>
+        </w:rPr>
+        <w:t>10</w:t>
+      </w:r>
+      <w:r>
+        <w:fldChar w:fldCharType="end"/>
+      </w:r>
+    </w:p>
+    <w:p>
+      <w:pPr>
+        <w:pStyle w:val="TM1"/>
+        <w:rPr>
+          <w:rFonts w:asciiTheme="minorHAnsi" w:eastAsiaTheme="minorEastAsia" w:hAnsiTheme="minorHAnsi" w:cstheme="minorBidi"/>
+          <w:b w:val="0"/>
+          <w:sz w:val="22"/>
+          <w:szCs w:val="22"/>
+          <w:lang w:val="fr-CH" w:eastAsia="fr-CH"/>
+        </w:rPr>
+      </w:pPr>
+      <w:r>
+        <w:rPr>
+          <w:lang w:val="fr-CH"/>
+        </w:rPr>
+        <w:t>8</w:t>
+      </w:r>
+      <w:r>
+        <w:rPr>
+          <w:rFonts w:asciiTheme="minorHAnsi" w:eastAsiaTheme="minorEastAsia" w:hAnsiTheme="minorHAnsi" w:cstheme="minorBidi"/>
+          <w:b w:val="0"/>
+          <w:sz w:val="22"/>
+          <w:szCs w:val="22"/>
+          <w:lang w:val="fr-CH" w:eastAsia="fr-CH"/>
+        </w:rPr>
+        <w:tab/>
+      </w:r>
+      <w:r>
+        <w:rPr>
+          <w:lang w:val="fr-CH"/>
+        </w:rPr>
+        <w:t>Cas de test</w:t>
+      </w:r>
+      <w:r>
+        <w:rPr>
+          <w:lang w:val="fr-CH"/>
+        </w:rPr>
+        <w:tab/>
+      </w:r>
+      <w:r>
+        <w:fldChar w:fldCharType="begin"/>
+      </w:r>
+      <w:r>
+        <w:rPr>
+          <w:lang w:val="fr-CH"/>
+        </w:rPr>
+        <w:instrText xml:space="preserve"> PAGEREF _Toc41908752 \h </w:instrText>
+      </w:r>
+      <w:r>
+        <w:fldChar w:fldCharType="separate"/>
+      </w:r>
+      <w:r>
+        <w:rPr>
+          <w:lang w:val="fr-CH"/>
+        </w:rPr>
+        <w:t>11</w:t>
+      </w:r>
+      <w:r>
+        <w:fldChar w:fldCharType="end"/>
+      </w:r>
+    </w:p>
+    <w:p>
+      <w:pPr>
+        <w:pStyle w:val="TM1"/>
+        <w:rPr>
+          <w:rFonts w:asciiTheme="minorHAnsi" w:eastAsiaTheme="minorEastAsia" w:hAnsiTheme="minorHAnsi" w:cstheme="minorBidi"/>
+          <w:b w:val="0"/>
+          <w:sz w:val="22"/>
+          <w:szCs w:val="22"/>
+          <w:lang w:val="fr-CH" w:eastAsia="fr-CH"/>
+        </w:rPr>
+      </w:pPr>
+      <w:r>
+        <w:rPr>
+          <w:lang w:val="fr-CH"/>
+        </w:rPr>
+        <w:t>9</w:t>
+      </w:r>
+      <w:r>
+        <w:rPr>
+          <w:rFonts w:asciiTheme="minorHAnsi" w:eastAsiaTheme="minorEastAsia" w:hAnsiTheme="minorHAnsi" w:cstheme="minorBidi"/>
+          <w:b w:val="0"/>
+          <w:sz w:val="22"/>
+          <w:szCs w:val="22"/>
+          <w:lang w:val="fr-CH" w:eastAsia="fr-CH"/>
+        </w:rPr>
+        <w:tab/>
+      </w:r>
+      <w:r>
+        <w:rPr>
+          <w:lang w:val="fr-CH"/>
+        </w:rPr>
+        <w:t>Cas de test Chat privé</w:t>
+      </w:r>
+      <w:r>
+        <w:rPr>
+          <w:lang w:val="fr-CH"/>
+        </w:rPr>
+        <w:tab/>
+      </w:r>
+      <w:r>
+        <w:fldChar w:fldCharType="begin"/>
+      </w:r>
+      <w:r>
+        <w:rPr>
+          <w:lang w:val="fr-CH"/>
+        </w:rPr>
+        <w:instrText xml:space="preserve"> PAGEREF _Toc41908753 \h </w:instrText>
+      </w:r>
+      <w:r>
+        <w:fldChar w:fldCharType="separate"/>
+      </w:r>
+      <w:r>
+        <w:rPr>
+          <w:lang w:val="fr-CH"/>
+        </w:rPr>
+        <w:t>12</w:t>
+      </w:r>
+      <w:r>
+        <w:fldChar w:fldCharType="end"/>
+      </w:r>
+    </w:p>
+    <w:p>
+      <w:pPr>
+        <w:pStyle w:val="TM1"/>
+        <w:rPr>
+          <w:rFonts w:asciiTheme="minorHAnsi" w:eastAsiaTheme="minorEastAsia" w:hAnsiTheme="minorHAnsi" w:cstheme="minorBidi"/>
+          <w:b w:val="0"/>
+          <w:sz w:val="22"/>
+          <w:szCs w:val="22"/>
+          <w:lang w:val="fr-CH" w:eastAsia="fr-CH"/>
+        </w:rPr>
+      </w:pPr>
+      <w:r>
+        <w:rPr>
+          <w:lang w:val="fr-CH"/>
+        </w:rPr>
+        <w:t>10</w:t>
+      </w:r>
+      <w:r>
+        <w:rPr>
+          <w:rFonts w:asciiTheme="minorHAnsi" w:eastAsiaTheme="minorEastAsia" w:hAnsiTheme="minorHAnsi" w:cstheme="minorBidi"/>
+          <w:b w:val="0"/>
+          <w:sz w:val="22"/>
+          <w:szCs w:val="22"/>
+          <w:lang w:val="fr-CH" w:eastAsia="fr-CH"/>
+        </w:rPr>
+        <w:tab/>
+      </w:r>
+      <w:r>
+        <w:rPr>
+          <w:lang w:val="fr-CH"/>
+        </w:rPr>
+        <w:t>Cas de test Réinitialiser le mot de passe</w:t>
+      </w:r>
+      <w:r>
+        <w:rPr>
+          <w:lang w:val="fr-CH"/>
+        </w:rPr>
+        <w:tab/>
+      </w:r>
+      <w:r>
+        <w:fldChar w:fldCharType="begin"/>
+      </w:r>
+      <w:r>
+        <w:rPr>
+          <w:lang w:val="fr-CH"/>
+        </w:rPr>
+        <w:instrText xml:space="preserve"> PAGEREF _Toc41908754 \h </w:instrText>
+      </w:r>
+      <w:r>
+        <w:fldChar w:fldCharType="separate"/>
+      </w:r>
+      <w:r>
+        <w:rPr>
+          <w:lang w:val="fr-CH"/>
+        </w:rPr>
+        <w:t>13</w:t>
+      </w:r>
+      <w:r>
+        <w:fldChar w:fldCharType="end"/>
+      </w:r>
+    </w:p>
+    <w:p>
+      <w:pPr>
+        <w:pStyle w:val="TM1"/>
+        <w:rPr>
+          <w:rFonts w:asciiTheme="minorHAnsi" w:eastAsiaTheme="minorEastAsia" w:hAnsiTheme="minorHAnsi" w:cstheme="minorBidi"/>
+          <w:b w:val="0"/>
+          <w:sz w:val="22"/>
+          <w:szCs w:val="22"/>
+          <w:lang w:val="fr-CH" w:eastAsia="fr-CH"/>
+        </w:rPr>
+      </w:pPr>
+      <w:r>
+        <w:rPr>
+          <w:lang w:val="fr-CH"/>
+        </w:rPr>
+        <w:t>11</w:t>
+      </w:r>
+      <w:r>
+        <w:rPr>
+          <w:rFonts w:asciiTheme="minorHAnsi" w:eastAsiaTheme="minorEastAsia" w:hAnsiTheme="minorHAnsi" w:cstheme="minorBidi"/>
+          <w:b w:val="0"/>
+          <w:sz w:val="22"/>
+          <w:szCs w:val="22"/>
+          <w:lang w:val="fr-CH" w:eastAsia="fr-CH"/>
+        </w:rPr>
+        <w:tab/>
+      </w:r>
+      <w:r>
+        <w:rPr>
+          <w:lang w:val="fr-CH"/>
+        </w:rPr>
+        <w:t>Cas de test signaler/bloquer un utilisateur</w:t>
+      </w:r>
+      <w:r>
+        <w:rPr>
+          <w:lang w:val="fr-CH"/>
+        </w:rPr>
+        <w:tab/>
+      </w:r>
+      <w:r>
+        <w:fldChar w:fldCharType="begin"/>
+      </w:r>
+      <w:r>
+        <w:rPr>
+          <w:lang w:val="fr-CH"/>
+        </w:rPr>
+        <w:instrText xml:space="preserve"> PAGEREF _Toc41908755 \h </w:instrText>
+      </w:r>
+      <w:r>
+        <w:fldChar w:fldCharType="separate"/>
+      </w:r>
+      <w:r>
+        <w:rPr>
+          <w:lang w:val="fr-CH"/>
+        </w:rPr>
+        <w:t>14</w:t>
+      </w:r>
+      <w:r>
+        <w:fldChar w:fldCharType="end"/>
+      </w:r>
+    </w:p>
+    <w:p>
+      <w:pPr>
+        <w:pStyle w:val="TM1"/>
+        <w:rPr>
+          <w:rFonts w:asciiTheme="minorHAnsi" w:eastAsiaTheme="minorEastAsia" w:hAnsiTheme="minorHAnsi" w:cstheme="minorBidi"/>
+          <w:b w:val="0"/>
+          <w:sz w:val="22"/>
+          <w:szCs w:val="22"/>
+          <w:lang w:val="fr-CH" w:eastAsia="fr-CH"/>
+        </w:rPr>
+      </w:pPr>
+      <w:r>
+        <w:rPr>
+          <w:lang w:val="fr-CH"/>
+        </w:rPr>
+        <w:t>12</w:t>
+      </w:r>
+      <w:r>
+        <w:rPr>
+          <w:rFonts w:asciiTheme="minorHAnsi" w:eastAsiaTheme="minorEastAsia" w:hAnsiTheme="minorHAnsi" w:cstheme="minorBidi"/>
+          <w:b w:val="0"/>
+          <w:sz w:val="22"/>
+          <w:szCs w:val="22"/>
+          <w:lang w:val="fr-CH" w:eastAsia="fr-CH"/>
+        </w:rPr>
+        <w:tab/>
+      </w:r>
+      <w:r>
+        <w:rPr>
+          <w:lang w:val="fr-CH"/>
+        </w:rPr>
+        <w:t>Cas de test Affichage des réponses (interface admin)</w:t>
+      </w:r>
+      <w:r>
+        <w:rPr>
+          <w:lang w:val="fr-CH"/>
+        </w:rPr>
+        <w:tab/>
+      </w:r>
+      <w:r>
+        <w:fldChar w:fldCharType="begin"/>
+      </w:r>
+      <w:r>
+        <w:rPr>
+          <w:lang w:val="fr-CH"/>
+        </w:rPr>
+        <w:instrText xml:space="preserve"> PAGEREF _Toc41908756 \h </w:instrText>
+      </w:r>
+      <w:r>
+        <w:fldChar w:fldCharType="separate"/>
+      </w:r>
+      <w:r>
+        <w:rPr>
+          <w:lang w:val="fr-CH"/>
+        </w:rPr>
+        <w:t>15</w:t>
+      </w:r>
+      <w:r>
+        <w:fldChar w:fldCharType="end"/>
+      </w:r>
+    </w:p>
+    <w:p>
+      <w:pPr>
+        <w:pStyle w:val="TM1"/>
+        <w:rPr>
+          <w:rFonts w:asciiTheme="minorHAnsi" w:eastAsiaTheme="minorEastAsia" w:hAnsiTheme="minorHAnsi" w:cstheme="minorBidi"/>
+          <w:b w:val="0"/>
+          <w:sz w:val="22"/>
+          <w:szCs w:val="22"/>
+          <w:lang w:val="fr-CH" w:eastAsia="fr-CH"/>
+        </w:rPr>
+      </w:pPr>
+      <w:r>
+        <w:rPr>
+          <w:lang w:val="fr-CH"/>
+        </w:rPr>
+        <w:t>13</w:t>
+      </w:r>
+      <w:r>
+        <w:rPr>
+          <w:rFonts w:asciiTheme="minorHAnsi" w:eastAsiaTheme="minorEastAsia" w:hAnsiTheme="minorHAnsi" w:cstheme="minorBidi"/>
+          <w:b w:val="0"/>
+          <w:sz w:val="22"/>
+          <w:szCs w:val="22"/>
+          <w:lang w:val="fr-CH" w:eastAsia="fr-CH"/>
+        </w:rPr>
+        <w:tab/>
+      </w:r>
+      <w:r>
+        <w:rPr>
+          <w:lang w:val="fr-CH"/>
+        </w:rPr>
+        <w:t>Cas de test Demande de contact (admin + client)</w:t>
+      </w:r>
+      <w:r>
+        <w:rPr>
+          <w:lang w:val="fr-CH"/>
+        </w:rPr>
+        <w:tab/>
+      </w:r>
+      <w:r>
+        <w:fldChar w:fldCharType="begin"/>
+      </w:r>
+      <w:r>
+        <w:rPr>
+          <w:lang w:val="fr-CH"/>
+        </w:rPr>
+        <w:instrText xml:space="preserve"> PAGEREF _Toc41908757 \h </w:instrText>
+      </w:r>
+      <w:r>
+        <w:fldChar w:fldCharType="separate"/>
+      </w:r>
+      <w:r>
+        <w:rPr>
+          <w:lang w:val="fr-CH"/>
+        </w:rPr>
+        <w:t>16</w:t>
       </w:r>
       <w:r>
         <w:fldChar w:fldCharType="end"/>
@@ -14468,13 +16470,13 @@
         <w:fldChar w:fldCharType="begin"/>
       </w:r>
       <w:r>
-        <w:instrText xml:space="preserve"> PAGEREF _Toc41834501 \h </w:instrText>
+        <w:instrText xml:space="preserve"> PAGEREF _Toc41908758 \h </w:instrText>
       </w:r>
       <w:r>
         <w:fldChar w:fldCharType="separate"/>
       </w:r>
       <w:r>
-        <w:t>10</w:t>
+        <w:t>18</w:t>
       </w:r>
       <w:r>
         <w:fldChar w:fldCharType="end"/>
@@ -14495,11 +16497,11 @@
         <w:fldChar w:fldCharType="end"/>
       </w:r>
     </w:p>
-    <w:bookmarkEnd w:id="20"/>
-    <w:bookmarkEnd w:id="21"/>
-    <w:bookmarkEnd w:id="22"/>
-    <w:bookmarkEnd w:id="23"/>
-    <w:bookmarkEnd w:id="24"/>
+    <w:bookmarkEnd w:id="27"/>
+    <w:bookmarkEnd w:id="28"/>
+    <w:bookmarkEnd w:id="29"/>
+    <w:bookmarkEnd w:id="30"/>
+    <w:bookmarkEnd w:id="31"/>
     <w:p>
       <w:pPr>
         <w:pStyle w:val="Absatz"/>
@@ -15311,21 +17313,8 @@
             <w:pStyle w:val="KopfzeileFett"/>
           </w:pPr>
           <w:r>
-            <w:t xml:space="preserve">Love </w:t>
+            <w:t>Love Mirroring Sàrl</w:t>
           </w:r>
-          <w:proofErr w:type="spellStart"/>
-          <w:r>
-            <w:t>Mirroring</w:t>
-          </w:r>
-          <w:proofErr w:type="spellEnd"/>
-          <w:r>
-            <w:t xml:space="preserve"> </w:t>
-          </w:r>
-          <w:proofErr w:type="spellStart"/>
-          <w:r>
-            <w:t>Sàrl</w:t>
-          </w:r>
-          <w:proofErr w:type="spellEnd"/>
         </w:p>
         <w:p>
           <w:pPr>
@@ -19316,6 +21305,7 @@
     <w:lsdException w:name="HTML Sample" w:semiHidden="1" w:unhideWhenUsed="1"/>
     <w:lsdException w:name="HTML Typewriter" w:semiHidden="1" w:unhideWhenUsed="1"/>
     <w:lsdException w:name="HTML Variable" w:semiHidden="1" w:unhideWhenUsed="1"/>
+    <w:lsdException w:name="Normal Table" w:semiHidden="1" w:unhideWhenUsed="1"/>
     <w:lsdException w:name="annotation subject" w:semiHidden="1" w:unhideWhenUsed="1"/>
     <w:lsdException w:name="No List" w:semiHidden="1" w:unhideWhenUsed="1"/>
     <w:lsdException w:name="Outline List 1" w:semiHidden="1" w:unhideWhenUsed="1"/>
@@ -19362,8 +21352,10 @@
     <w:lsdException w:name="Table Subtle 2" w:semiHidden="1" w:unhideWhenUsed="1"/>
     <w:lsdException w:name="Table Web 1" w:semiHidden="1" w:unhideWhenUsed="1"/>
     <w:lsdException w:name="Table Web 2" w:semiHidden="1" w:unhideWhenUsed="1"/>
+    <w:lsdException w:name="Table Web 3" w:semiHidden="1" w:unhideWhenUsed="1"/>
     <w:lsdException w:name="Balloon Text" w:semiHidden="1" w:unhideWhenUsed="1"/>
     <w:lsdException w:name="Table Grid" w:uiPriority="39"/>
+    <w:lsdException w:name="Table Theme" w:semiHidden="1" w:unhideWhenUsed="1"/>
     <w:lsdException w:name="Placeholder Text" w:semiHidden="1"/>
     <w:lsdException w:name="No Spacing" w:uiPriority="1" w:qFormat="1"/>
     <w:lsdException w:name="Light Shading" w:uiPriority="60"/>
@@ -21357,7 +23349,7 @@
     <w:sig w:usb0="E0002EFF" w:usb1="C000785B" w:usb2="00000009" w:usb3="00000000" w:csb0="000001FF" w:csb1="00000000"/>
   </w:font>
   <w:font w:name="Helvetica">
-    <w:panose1 w:val="020B0504020202020204"/>
+    <w:panose1 w:val="020B0604020202020204"/>
     <w:charset w:val="00"/>
     <w:family w:val="swiss"/>
     <w:pitch w:val="variable"/>
@@ -21433,6 +23425,7 @@
   </w:compat>
   <w:rsids>
     <w:rsidRoot w:val="00D66CFA"/>
+    <w:rsid w:val="00723182"/>
     <w:rsid w:val="00875A17"/>
     <w:rsid w:val="00BC437E"/>
     <w:rsid w:val="00D66CFA"/>
@@ -21581,6 +23574,7 @@
     <w:lsdException w:name="HTML Sample" w:semiHidden="1" w:unhideWhenUsed="1"/>
     <w:lsdException w:name="HTML Typewriter" w:semiHidden="1" w:unhideWhenUsed="1"/>
     <w:lsdException w:name="HTML Variable" w:semiHidden="1" w:unhideWhenUsed="1"/>
+    <w:lsdException w:name="Normal Table" w:semiHidden="1" w:unhideWhenUsed="1"/>
     <w:lsdException w:name="annotation subject" w:semiHidden="1" w:unhideWhenUsed="1"/>
     <w:lsdException w:name="No List" w:semiHidden="1" w:unhideWhenUsed="1"/>
     <w:lsdException w:name="Outline List 1" w:semiHidden="1" w:unhideWhenUsed="1"/>
@@ -21627,8 +23621,10 @@
     <w:lsdException w:name="Table Subtle 2" w:semiHidden="1" w:unhideWhenUsed="1"/>
     <w:lsdException w:name="Table Web 1" w:semiHidden="1" w:unhideWhenUsed="1"/>
     <w:lsdException w:name="Table Web 2" w:semiHidden="1" w:unhideWhenUsed="1"/>
+    <w:lsdException w:name="Table Web 3" w:semiHidden="1" w:unhideWhenUsed="1"/>
     <w:lsdException w:name="Balloon Text" w:semiHidden="1" w:unhideWhenUsed="1"/>
     <w:lsdException w:name="Table Grid" w:uiPriority="39"/>
+    <w:lsdException w:name="Table Theme" w:semiHidden="1" w:unhideWhenUsed="1"/>
     <w:lsdException w:name="Placeholder Text" w:semiHidden="1"/>
     <w:lsdException w:name="No Spacing" w:uiPriority="1" w:qFormat="1"/>
     <w:lsdException w:name="Light Shading" w:uiPriority="60"/>
@@ -22172,9 +24168,12 @@
 </file>
 
 <file path=customXml/item1.xml><?xml version="1.0" encoding="utf-8"?>
-<p:properties xmlns:p="http://schemas.microsoft.com/office/2006/metadata/properties" xmlns:xsi="http://www.w3.org/2001/XMLSchema-instance" xmlns:pc="http://schemas.microsoft.com/office/infopath/2007/PartnerControls">
-  <documentManagement/>
-</p:properties>
+<?mso-contentType ?>
+<FormTemplates xmlns="http://schemas.microsoft.com/sharepoint/v3/contenttype/forms">
+  <Display>DocumentLibraryForm</Display>
+  <Edit>DocumentLibraryForm</Edit>
+  <New>DocumentLibraryForm</New>
+</FormTemplates>
 </file>
 
 <file path=customXml/item2.xml><?xml version="1.0" encoding="utf-8"?>
@@ -22349,19 +24348,15 @@
 </file>
 
 <file path=customXml/item3.xml><?xml version="1.0" encoding="utf-8"?>
-<?mso-contentType ?>
-<FormTemplates xmlns="http://schemas.microsoft.com/sharepoint/v3/contenttype/forms">
-  <Display>DocumentLibraryForm</Display>
-  <Edit>DocumentLibraryForm</Edit>
-  <New>DocumentLibraryForm</New>
-</FormTemplates>
+<p:properties xmlns:p="http://schemas.microsoft.com/office/2006/metadata/properties" xmlns:xsi="http://www.w3.org/2001/XMLSchema-instance" xmlns:pc="http://schemas.microsoft.com/office/infopath/2007/PartnerControls">
+  <documentManagement/>
+</p:properties>
 </file>
 
 <file path=customXml/itemProps1.xml><?xml version="1.0" encoding="utf-8"?>
-<ds:datastoreItem xmlns:ds="http://schemas.openxmlformats.org/officeDocument/2006/customXml" ds:itemID="{4003F15C-6624-4F16-ADB1-7703876F5ADB}">
+<ds:datastoreItem xmlns:ds="http://schemas.openxmlformats.org/officeDocument/2006/customXml" ds:itemID="{DEBAD466-51DF-4BD8-9D7B-B471AAA30BBA}">
   <ds:schemaRefs>
-    <ds:schemaRef ds:uri="http://schemas.microsoft.com/office/2006/metadata/properties"/>
-    <ds:schemaRef ds:uri="http://schemas.microsoft.com/office/infopath/2007/PartnerControls"/>
+    <ds:schemaRef ds:uri="http://schemas.microsoft.com/sharepoint/v3/contenttype/forms"/>
   </ds:schemaRefs>
 </ds:datastoreItem>
 </file>
@@ -22386,9 +24381,10 @@
 </file>
 
 <file path=customXml/itemProps3.xml><?xml version="1.0" encoding="utf-8"?>
-<ds:datastoreItem xmlns:ds="http://schemas.openxmlformats.org/officeDocument/2006/customXml" ds:itemID="{DEBAD466-51DF-4BD8-9D7B-B471AAA30BBA}">
+<ds:datastoreItem xmlns:ds="http://schemas.openxmlformats.org/officeDocument/2006/customXml" ds:itemID="{4003F15C-6624-4F16-ADB1-7703876F5ADB}">
   <ds:schemaRefs>
-    <ds:schemaRef ds:uri="http://schemas.microsoft.com/sharepoint/v3/contenttype/forms"/>
+    <ds:schemaRef ds:uri="http://schemas.microsoft.com/office/2006/metadata/properties"/>
+    <ds:schemaRef ds:uri="http://schemas.microsoft.com/office/infopath/2007/PartnerControls"/>
   </ds:schemaRefs>
 </ds:datastoreItem>
 </file>
</xml_diff>